<commit_message>
Update documentation Add variable to configure auditing
</commit_message>
<xml_diff>
--- a/Docker-ELK-Alfresco-Monitoring.docx
+++ b/Docker-ELK-Alfresco-Monitoring.docx
@@ -30,7 +30,7 @@
         <w:br w:type="page"/>
       </w:r>
     </w:p>
-    <w:bookmarkStart w:id="0" w:name="_Toc481064349" w:displacedByCustomXml="next"/>
+    <w:bookmarkStart w:id="0" w:name="_Toc481129670" w:displacedByCustomXml="next"/>
     <w:sdt>
       <w:sdtPr>
         <w:rPr>
@@ -59,8 +59,6 @@
           </w:r>
           <w:bookmarkEnd w:id="0"/>
         </w:p>
-        <w:bookmarkStart w:id="1" w:name="_GoBack"/>
-        <w:bookmarkEnd w:id="1"/>
         <w:p>
           <w:pPr>
             <w:pStyle w:val="TOC1"/>
@@ -82,7 +80,7 @@
           <w:r>
             <w:fldChar w:fldCharType="separate"/>
           </w:r>
-          <w:hyperlink w:anchor="_Toc481064349" w:history="1">
+          <w:hyperlink w:anchor="_Toc481129670" w:history="1">
             <w:r>
               <w:rPr>
                 <w:rStyle w:val="Hyperlink"/>
@@ -109,7 +107,7 @@
                 <w:noProof/>
                 <w:webHidden/>
               </w:rPr>
-              <w:instrText xml:space="preserve"> PAGEREF _Toc481064349 \h </w:instrText>
+              <w:instrText xml:space="preserve"> PAGEREF _Toc481129670 \h </w:instrText>
             </w:r>
             <w:r>
               <w:rPr>
@@ -153,7 +151,7 @@
               <w:lang w:eastAsia="en-GB"/>
             </w:rPr>
           </w:pPr>
-          <w:hyperlink w:anchor="_Toc481064350" w:history="1">
+          <w:hyperlink w:anchor="_Toc481129671" w:history="1">
             <w:r>
               <w:rPr>
                 <w:rStyle w:val="Hyperlink"/>
@@ -195,7 +193,7 @@
                 <w:noProof/>
                 <w:webHidden/>
               </w:rPr>
-              <w:instrText xml:space="preserve"> PAGEREF _Toc481064350 \h </w:instrText>
+              <w:instrText xml:space="preserve"> PAGEREF _Toc481129671 \h </w:instrText>
             </w:r>
             <w:r>
               <w:rPr>
@@ -239,7 +237,7 @@
               <w:lang w:eastAsia="en-GB"/>
             </w:rPr>
           </w:pPr>
-          <w:hyperlink w:anchor="_Toc481064351" w:history="1">
+          <w:hyperlink w:anchor="_Toc481129672" w:history="1">
             <w:r>
               <w:rPr>
                 <w:rStyle w:val="Hyperlink"/>
@@ -281,7 +279,7 @@
                 <w:noProof/>
                 <w:webHidden/>
               </w:rPr>
-              <w:instrText xml:space="preserve"> PAGEREF _Toc481064351 \h </w:instrText>
+              <w:instrText xml:space="preserve"> PAGEREF _Toc481129672 \h </w:instrText>
             </w:r>
             <w:r>
               <w:rPr>
@@ -325,7 +323,7 @@
               <w:lang w:eastAsia="en-GB"/>
             </w:rPr>
           </w:pPr>
-          <w:hyperlink w:anchor="_Toc481064352" w:history="1">
+          <w:hyperlink w:anchor="_Toc481129673" w:history="1">
             <w:r>
               <w:rPr>
                 <w:rStyle w:val="Hyperlink"/>
@@ -367,7 +365,7 @@
                 <w:noProof/>
                 <w:webHidden/>
               </w:rPr>
-              <w:instrText xml:space="preserve"> PAGEREF _Toc481064352 \h </w:instrText>
+              <w:instrText xml:space="preserve"> PAGEREF _Toc481129673 \h </w:instrText>
             </w:r>
             <w:r>
               <w:rPr>
@@ -411,7 +409,7 @@
               <w:lang w:eastAsia="en-GB"/>
             </w:rPr>
           </w:pPr>
-          <w:hyperlink w:anchor="_Toc481064353" w:history="1">
+          <w:hyperlink w:anchor="_Toc481129674" w:history="1">
             <w:r>
               <w:rPr>
                 <w:rStyle w:val="Hyperlink"/>
@@ -453,7 +451,7 @@
                 <w:noProof/>
                 <w:webHidden/>
               </w:rPr>
-              <w:instrText xml:space="preserve"> PAGEREF _Toc481064353 \h </w:instrText>
+              <w:instrText xml:space="preserve"> PAGEREF _Toc481129674 \h </w:instrText>
             </w:r>
             <w:r>
               <w:rPr>
@@ -497,7 +495,7 @@
               <w:lang w:eastAsia="en-GB"/>
             </w:rPr>
           </w:pPr>
-          <w:hyperlink w:anchor="_Toc481064354" w:history="1">
+          <w:hyperlink w:anchor="_Toc481129675" w:history="1">
             <w:r>
               <w:rPr>
                 <w:rStyle w:val="Hyperlink"/>
@@ -539,7 +537,7 @@
                 <w:noProof/>
                 <w:webHidden/>
               </w:rPr>
-              <w:instrText xml:space="preserve"> PAGEREF _Toc481064354 \h </w:instrText>
+              <w:instrText xml:space="preserve"> PAGEREF _Toc481129675 \h </w:instrText>
             </w:r>
             <w:r>
               <w:rPr>
@@ -583,7 +581,7 @@
               <w:lang w:eastAsia="en-GB"/>
             </w:rPr>
           </w:pPr>
-          <w:hyperlink w:anchor="_Toc481064355" w:history="1">
+          <w:hyperlink w:anchor="_Toc481129676" w:history="1">
             <w:r>
               <w:rPr>
                 <w:rStyle w:val="Hyperlink"/>
@@ -625,7 +623,7 @@
                 <w:noProof/>
                 <w:webHidden/>
               </w:rPr>
-              <w:instrText xml:space="preserve"> PAGEREF _Toc481064355 \h </w:instrText>
+              <w:instrText xml:space="preserve"> PAGEREF _Toc481129676 \h </w:instrText>
             </w:r>
             <w:r>
               <w:rPr>
@@ -669,7 +667,7 @@
               <w:lang w:eastAsia="en-GB"/>
             </w:rPr>
           </w:pPr>
-          <w:hyperlink w:anchor="_Toc481064356" w:history="1">
+          <w:hyperlink w:anchor="_Toc481129677" w:history="1">
             <w:r>
               <w:rPr>
                 <w:rStyle w:val="Hyperlink"/>
@@ -711,7 +709,7 @@
                 <w:noProof/>
                 <w:webHidden/>
               </w:rPr>
-              <w:instrText xml:space="preserve"> PAGEREF _Toc481064356 \h </w:instrText>
+              <w:instrText xml:space="preserve"> PAGEREF _Toc481129677 \h </w:instrText>
             </w:r>
             <w:r>
               <w:rPr>
@@ -755,7 +753,7 @@
               <w:lang w:eastAsia="en-GB"/>
             </w:rPr>
           </w:pPr>
-          <w:hyperlink w:anchor="_Toc481064357" w:history="1">
+          <w:hyperlink w:anchor="_Toc481129678" w:history="1">
             <w:r>
               <w:rPr>
                 <w:rStyle w:val="Hyperlink"/>
@@ -776,7 +774,7 @@
                 <w:rStyle w:val="Hyperlink"/>
                 <w:noProof/>
               </w:rPr>
-              <w:t>Starting logstash-agent</w:t>
+              <w:t>Configuring the logstash-agent</w:t>
             </w:r>
             <w:r>
               <w:rPr>
@@ -797,7 +795,7 @@
                 <w:noProof/>
                 <w:webHidden/>
               </w:rPr>
-              <w:instrText xml:space="preserve"> PAGEREF _Toc481064357 \h </w:instrText>
+              <w:instrText xml:space="preserve"> PAGEREF _Toc481129678 \h </w:instrText>
             </w:r>
             <w:r>
               <w:rPr>
@@ -841,7 +839,7 @@
               <w:lang w:eastAsia="en-GB"/>
             </w:rPr>
           </w:pPr>
-          <w:hyperlink w:anchor="_Toc481064358" w:history="1">
+          <w:hyperlink w:anchor="_Toc481129679" w:history="1">
             <w:r>
               <w:rPr>
                 <w:rStyle w:val="Hyperlink"/>
@@ -883,7 +881,95 @@
                 <w:noProof/>
                 <w:webHidden/>
               </w:rPr>
-              <w:instrText xml:space="preserve"> PAGEREF _Toc481064358 \h </w:instrText>
+              <w:instrText xml:space="preserve"> PAGEREF _Toc481129679 \h </w:instrText>
+            </w:r>
+            <w:r>
+              <w:rPr>
+                <w:noProof/>
+                <w:webHidden/>
+              </w:rPr>
+            </w:r>
+            <w:r>
+              <w:rPr>
+                <w:noProof/>
+                <w:webHidden/>
+              </w:rPr>
+              <w:fldChar w:fldCharType="separate"/>
+            </w:r>
+            <w:r>
+              <w:rPr>
+                <w:noProof/>
+                <w:webHidden/>
+              </w:rPr>
+              <w:t>6</w:t>
+            </w:r>
+            <w:r>
+              <w:rPr>
+                <w:noProof/>
+                <w:webHidden/>
+              </w:rPr>
+              <w:fldChar w:fldCharType="end"/>
+            </w:r>
+          </w:hyperlink>
+          <w:bookmarkStart w:id="1" w:name="_GoBack"/>
+          <w:bookmarkEnd w:id="1"/>
+        </w:p>
+        <w:p>
+          <w:pPr>
+            <w:pStyle w:val="TOC2"/>
+            <w:tabs>
+              <w:tab w:val="left" w:pos="880"/>
+              <w:tab w:val="right" w:leader="dot" w:pos="9016"/>
+            </w:tabs>
+            <w:rPr>
+              <w:rFonts w:eastAsiaTheme="minorEastAsia"/>
+              <w:noProof/>
+              <w:lang w:eastAsia="en-GB"/>
+            </w:rPr>
+          </w:pPr>
+          <w:hyperlink w:anchor="_Toc481129690" w:history="1">
+            <w:r>
+              <w:rPr>
+                <w:rStyle w:val="Hyperlink"/>
+                <w:noProof/>
+              </w:rPr>
+              <w:t>10.1</w:t>
+            </w:r>
+            <w:r>
+              <w:rPr>
+                <w:rFonts w:eastAsiaTheme="minorEastAsia"/>
+                <w:noProof/>
+                <w:lang w:eastAsia="en-GB"/>
+              </w:rPr>
+              <w:tab/>
+            </w:r>
+            <w:r>
+              <w:rPr>
+                <w:rStyle w:val="Hyperlink"/>
+                <w:noProof/>
+              </w:rPr>
+              <w:t>Alfresco Logs</w:t>
+            </w:r>
+            <w:r>
+              <w:rPr>
+                <w:noProof/>
+                <w:webHidden/>
+              </w:rPr>
+              <w:tab/>
+            </w:r>
+            <w:r>
+              <w:rPr>
+                <w:noProof/>
+                <w:webHidden/>
+              </w:rPr>
+              <w:fldChar w:fldCharType="begin"/>
+            </w:r>
+            <w:r>
+              <w:rPr>
+                <w:noProof/>
+                <w:webHidden/>
+              </w:rPr>
+              <w:instrText xml:space="preserve"> PAGEREF _Toc481129690 \h </w:instrText>
             </w:r>
             <w:r>
               <w:rPr>
@@ -927,13 +1013,13 @@
               <w:lang w:eastAsia="en-GB"/>
             </w:rPr>
           </w:pPr>
-          <w:hyperlink w:anchor="_Toc481064369" w:history="1">
+          <w:hyperlink w:anchor="_Toc481129691" w:history="1">
             <w:r>
               <w:rPr>
                 <w:rStyle w:val="Hyperlink"/>
                 <w:noProof/>
               </w:rPr>
-              <w:t>10.1</w:t>
+              <w:t>10.2</w:t>
             </w:r>
             <w:r>
               <w:rPr>
@@ -948,7 +1034,7 @@
                 <w:rStyle w:val="Hyperlink"/>
                 <w:noProof/>
               </w:rPr>
-              <w:t>Alfresco Logs</w:t>
+              <w:t>Document Transformations</w:t>
             </w:r>
             <w:r>
               <w:rPr>
@@ -969,7 +1055,7 @@
                 <w:noProof/>
                 <w:webHidden/>
               </w:rPr>
-              <w:instrText xml:space="preserve"> PAGEREF _Toc481064369 \h </w:instrText>
+              <w:instrText xml:space="preserve"> PAGEREF _Toc481129691 \h </w:instrText>
             </w:r>
             <w:r>
               <w:rPr>
@@ -989,7 +1075,7 @@
                 <w:noProof/>
                 <w:webHidden/>
               </w:rPr>
-              <w:t>6</w:t>
+              <w:t>7</w:t>
             </w:r>
             <w:r>
               <w:rPr>
@@ -1013,13 +1099,13 @@
               <w:lang w:eastAsia="en-GB"/>
             </w:rPr>
           </w:pPr>
-          <w:hyperlink w:anchor="_Toc481064370" w:history="1">
+          <w:hyperlink w:anchor="_Toc481129692" w:history="1">
             <w:r>
               <w:rPr>
                 <w:rStyle w:val="Hyperlink"/>
                 <w:noProof/>
               </w:rPr>
-              <w:t>10.2</w:t>
+              <w:t>10.3</w:t>
             </w:r>
             <w:r>
               <w:rPr>
@@ -1034,7 +1120,7 @@
                 <w:rStyle w:val="Hyperlink"/>
                 <w:noProof/>
               </w:rPr>
-              <w:t>Document Transformations</w:t>
+              <w:t>Tomcat Access Logs</w:t>
             </w:r>
             <w:r>
               <w:rPr>
@@ -1055,7 +1141,7 @@
                 <w:noProof/>
                 <w:webHidden/>
               </w:rPr>
-              <w:instrText xml:space="preserve"> PAGEREF _Toc481064370 \h </w:instrText>
+              <w:instrText xml:space="preserve"> PAGEREF _Toc481129692 \h </w:instrText>
             </w:r>
             <w:r>
               <w:rPr>
@@ -1075,7 +1161,7 @@
                 <w:noProof/>
                 <w:webHidden/>
               </w:rPr>
-              <w:t>7</w:t>
+              <w:t>8</w:t>
             </w:r>
             <w:r>
               <w:rPr>
@@ -1099,13 +1185,13 @@
               <w:lang w:eastAsia="en-GB"/>
             </w:rPr>
           </w:pPr>
-          <w:hyperlink w:anchor="_Toc481064371" w:history="1">
+          <w:hyperlink w:anchor="_Toc481129693" w:history="1">
             <w:r>
               <w:rPr>
                 <w:rStyle w:val="Hyperlink"/>
                 <w:noProof/>
               </w:rPr>
-              <w:t>10.3</w:t>
+              <w:t>10.4</w:t>
             </w:r>
             <w:r>
               <w:rPr>
@@ -1120,7 +1206,7 @@
                 <w:rStyle w:val="Hyperlink"/>
                 <w:noProof/>
               </w:rPr>
-              <w:t>Tomcat Access Logs</w:t>
+              <w:t>Solr Searches</w:t>
             </w:r>
             <w:r>
               <w:rPr>
@@ -1141,7 +1227,7 @@
                 <w:noProof/>
                 <w:webHidden/>
               </w:rPr>
-              <w:instrText xml:space="preserve"> PAGEREF _Toc481064371 \h </w:instrText>
+              <w:instrText xml:space="preserve"> PAGEREF _Toc481129693 \h </w:instrText>
             </w:r>
             <w:r>
               <w:rPr>
@@ -1161,7 +1247,7 @@
                 <w:noProof/>
                 <w:webHidden/>
               </w:rPr>
-              <w:t>8</w:t>
+              <w:t>9</w:t>
             </w:r>
             <w:r>
               <w:rPr>
@@ -1185,13 +1271,13 @@
               <w:lang w:eastAsia="en-GB"/>
             </w:rPr>
           </w:pPr>
-          <w:hyperlink w:anchor="_Toc481064372" w:history="1">
+          <w:hyperlink w:anchor="_Toc481129694" w:history="1">
             <w:r>
               <w:rPr>
                 <w:rStyle w:val="Hyperlink"/>
                 <w:noProof/>
               </w:rPr>
-              <w:t>10.4</w:t>
+              <w:t>10.5</w:t>
             </w:r>
             <w:r>
               <w:rPr>
@@ -1206,7 +1292,7 @@
                 <w:rStyle w:val="Hyperlink"/>
                 <w:noProof/>
               </w:rPr>
-              <w:t>Solr Searches</w:t>
+              <w:t>Alfresco auditing</w:t>
             </w:r>
             <w:r>
               <w:rPr>
@@ -1227,7 +1313,7 @@
                 <w:noProof/>
                 <w:webHidden/>
               </w:rPr>
-              <w:instrText xml:space="preserve"> PAGEREF _Toc481064372 \h </w:instrText>
+              <w:instrText xml:space="preserve"> PAGEREF _Toc481129694 \h </w:instrText>
             </w:r>
             <w:r>
               <w:rPr>
@@ -1247,7 +1333,7 @@
                 <w:noProof/>
                 <w:webHidden/>
               </w:rPr>
-              <w:t>9</w:t>
+              <w:t>11</w:t>
             </w:r>
             <w:r>
               <w:rPr>
@@ -1271,13 +1357,13 @@
               <w:lang w:eastAsia="en-GB"/>
             </w:rPr>
           </w:pPr>
-          <w:hyperlink w:anchor="_Toc481064373" w:history="1">
+          <w:hyperlink w:anchor="_Toc481129695" w:history="1">
             <w:r>
               <w:rPr>
                 <w:rStyle w:val="Hyperlink"/>
                 <w:noProof/>
               </w:rPr>
-              <w:t>10.5</w:t>
+              <w:t>10.6</w:t>
             </w:r>
             <w:r>
               <w:rPr>
@@ -1292,7 +1378,7 @@
                 <w:rStyle w:val="Hyperlink"/>
                 <w:noProof/>
               </w:rPr>
-              <w:t>Alfresco auditing</w:t>
+              <w:t>Database Monitoring</w:t>
             </w:r>
             <w:r>
               <w:rPr>
@@ -1313,93 +1399,7 @@
                 <w:noProof/>
                 <w:webHidden/>
               </w:rPr>
-              <w:instrText xml:space="preserve"> PAGEREF _Toc481064373 \h </w:instrText>
-            </w:r>
-            <w:r>
-              <w:rPr>
-                <w:noProof/>
-                <w:webHidden/>
-              </w:rPr>
-            </w:r>
-            <w:r>
-              <w:rPr>
-                <w:noProof/>
-                <w:webHidden/>
-              </w:rPr>
-              <w:fldChar w:fldCharType="separate"/>
-            </w:r>
-            <w:r>
-              <w:rPr>
-                <w:noProof/>
-                <w:webHidden/>
-              </w:rPr>
-              <w:t>11</w:t>
-            </w:r>
-            <w:r>
-              <w:rPr>
-                <w:noProof/>
-                <w:webHidden/>
-              </w:rPr>
-              <w:fldChar w:fldCharType="end"/>
-            </w:r>
-          </w:hyperlink>
-        </w:p>
-        <w:p>
-          <w:pPr>
-            <w:pStyle w:val="TOC2"/>
-            <w:tabs>
-              <w:tab w:val="left" w:pos="880"/>
-              <w:tab w:val="right" w:leader="dot" w:pos="9016"/>
-            </w:tabs>
-            <w:rPr>
-              <w:rFonts w:eastAsiaTheme="minorEastAsia"/>
-              <w:noProof/>
-              <w:lang w:eastAsia="en-GB"/>
-            </w:rPr>
-          </w:pPr>
-          <w:hyperlink w:anchor="_Toc481064374" w:history="1">
-            <w:r>
-              <w:rPr>
-                <w:rStyle w:val="Hyperlink"/>
-                <w:noProof/>
-              </w:rPr>
-              <w:t>10.6</w:t>
-            </w:r>
-            <w:r>
-              <w:rPr>
-                <w:rFonts w:eastAsiaTheme="minorEastAsia"/>
-                <w:noProof/>
-                <w:lang w:eastAsia="en-GB"/>
-              </w:rPr>
-              <w:tab/>
-            </w:r>
-            <w:r>
-              <w:rPr>
-                <w:rStyle w:val="Hyperlink"/>
-                <w:noProof/>
-              </w:rPr>
-              <w:t>Database Monitoring</w:t>
-            </w:r>
-            <w:r>
-              <w:rPr>
-                <w:noProof/>
-                <w:webHidden/>
-              </w:rPr>
-              <w:tab/>
-            </w:r>
-            <w:r>
-              <w:rPr>
-                <w:noProof/>
-                <w:webHidden/>
-              </w:rPr>
-              <w:fldChar w:fldCharType="begin"/>
-            </w:r>
-            <w:r>
-              <w:rPr>
-                <w:noProof/>
-                <w:webHidden/>
-              </w:rPr>
-              <w:instrText xml:space="preserve"> PAGEREF _Toc481064374 \h </w:instrText>
+              <w:instrText xml:space="preserve"> PAGEREF _Toc481129695 \h </w:instrText>
             </w:r>
             <w:r>
               <w:rPr>
@@ -1442,7 +1442,7 @@
               <w:lang w:eastAsia="en-GB"/>
             </w:rPr>
           </w:pPr>
-          <w:hyperlink w:anchor="_Toc481064375" w:history="1">
+          <w:hyperlink w:anchor="_Toc481129696" w:history="1">
             <w:r>
               <w:rPr>
                 <w:rStyle w:val="Hyperlink"/>
@@ -1469,7 +1469,7 @@
                 <w:noProof/>
                 <w:webHidden/>
               </w:rPr>
-              <w:instrText xml:space="preserve"> PAGEREF _Toc481064375 \h </w:instrText>
+              <w:instrText xml:space="preserve"> PAGEREF _Toc481129696 \h </w:instrText>
             </w:r>
             <w:r>
               <w:rPr>
@@ -1489,7 +1489,7 @@
                 <w:noProof/>
                 <w:webHidden/>
               </w:rPr>
-              <w:t>11</w:t>
+              <w:t>12</w:t>
             </w:r>
             <w:r>
               <w:rPr>
@@ -1513,7 +1513,7 @@
               <w:lang w:eastAsia="en-GB"/>
             </w:rPr>
           </w:pPr>
-          <w:hyperlink w:anchor="_Toc481064376" w:history="1">
+          <w:hyperlink w:anchor="_Toc481129697" w:history="1">
             <w:r>
               <w:rPr>
                 <w:rStyle w:val="Hyperlink"/>
@@ -1534,7 +1534,7 @@
                 <w:rStyle w:val="Hyperlink"/>
                 <w:noProof/>
               </w:rPr>
-              <w:t>Accessing the Dashboard</w:t>
+              <w:t>Starting / Stopping the logstash agent</w:t>
             </w:r>
             <w:r>
               <w:rPr>
@@ -1555,7 +1555,7 @@
                 <w:noProof/>
                 <w:webHidden/>
               </w:rPr>
-              <w:instrText xml:space="preserve"> PAGEREF _Toc481064376 \h </w:instrText>
+              <w:instrText xml:space="preserve"> PAGEREF _Toc481129697 \h </w:instrText>
             </w:r>
             <w:r>
               <w:rPr>
@@ -1599,7 +1599,7 @@
               <w:lang w:eastAsia="en-GB"/>
             </w:rPr>
           </w:pPr>
-          <w:hyperlink w:anchor="_Toc481064377" w:history="1">
+          <w:hyperlink w:anchor="_Toc481129698" w:history="1">
             <w:r>
               <w:rPr>
                 <w:rStyle w:val="Hyperlink"/>
@@ -1620,7 +1620,7 @@
                 <w:rStyle w:val="Hyperlink"/>
                 <w:noProof/>
               </w:rPr>
-              <w:t>Accessing the container</w:t>
+              <w:t>Accessing the Dashboard</w:t>
             </w:r>
             <w:r>
               <w:rPr>
@@ -1641,7 +1641,7 @@
                 <w:noProof/>
                 <w:webHidden/>
               </w:rPr>
-              <w:instrText xml:space="preserve"> PAGEREF _Toc481064377 \h </w:instrText>
+              <w:instrText xml:space="preserve"> PAGEREF _Toc481129698 \h </w:instrText>
             </w:r>
             <w:r>
               <w:rPr>
@@ -1661,7 +1661,7 @@
                 <w:noProof/>
                 <w:webHidden/>
               </w:rPr>
-              <w:t>15</w:t>
+              <w:t>14</w:t>
             </w:r>
             <w:r>
               <w:rPr>
@@ -1685,7 +1685,7 @@
               <w:lang w:eastAsia="en-GB"/>
             </w:rPr>
           </w:pPr>
-          <w:hyperlink w:anchor="_Toc481064378" w:history="1">
+          <w:hyperlink w:anchor="_Toc481129699" w:history="1">
             <w:r>
               <w:rPr>
                 <w:rStyle w:val="Hyperlink"/>
@@ -1706,7 +1706,7 @@
                 <w:rStyle w:val="Hyperlink"/>
                 <w:noProof/>
               </w:rPr>
-              <w:t>Stopping the container</w:t>
+              <w:t>Accessing the container</w:t>
             </w:r>
             <w:r>
               <w:rPr>
@@ -1727,7 +1727,7 @@
                 <w:noProof/>
                 <w:webHidden/>
               </w:rPr>
-              <w:instrText xml:space="preserve"> PAGEREF _Toc481064378 \h </w:instrText>
+              <w:instrText xml:space="preserve"> PAGEREF _Toc481129699 \h </w:instrText>
             </w:r>
             <w:r>
               <w:rPr>
@@ -1771,7 +1771,7 @@
               <w:lang w:eastAsia="en-GB"/>
             </w:rPr>
           </w:pPr>
-          <w:hyperlink w:anchor="_Toc481064379" w:history="1">
+          <w:hyperlink w:anchor="_Toc481129700" w:history="1">
             <w:r>
               <w:rPr>
                 <w:rStyle w:val="Hyperlink"/>
@@ -1792,7 +1792,7 @@
                 <w:rStyle w:val="Hyperlink"/>
                 <w:noProof/>
               </w:rPr>
-              <w:t>Removing the Docker Container</w:t>
+              <w:t>Stopping the container</w:t>
             </w:r>
             <w:r>
               <w:rPr>
@@ -1813,7 +1813,7 @@
                 <w:noProof/>
                 <w:webHidden/>
               </w:rPr>
-              <w:instrText xml:space="preserve"> PAGEREF _Toc481064379 \h </w:instrText>
+              <w:instrText xml:space="preserve"> PAGEREF _Toc481129700 \h </w:instrText>
             </w:r>
             <w:r>
               <w:rPr>
@@ -1833,7 +1833,7 @@
                 <w:noProof/>
                 <w:webHidden/>
               </w:rPr>
-              <w:t>15</w:t>
+              <w:t>16</w:t>
             </w:r>
             <w:r>
               <w:rPr>
@@ -1857,7 +1857,7 @@
               <w:lang w:eastAsia="en-GB"/>
             </w:rPr>
           </w:pPr>
-          <w:hyperlink w:anchor="_Toc481064380" w:history="1">
+          <w:hyperlink w:anchor="_Toc481129701" w:history="1">
             <w:r>
               <w:rPr>
                 <w:rStyle w:val="Hyperlink"/>
@@ -1878,6 +1878,92 @@
                 <w:rStyle w:val="Hyperlink"/>
                 <w:noProof/>
               </w:rPr>
+              <w:t>Removing the Docker Container</w:t>
+            </w:r>
+            <w:r>
+              <w:rPr>
+                <w:noProof/>
+                <w:webHidden/>
+              </w:rPr>
+              <w:tab/>
+            </w:r>
+            <w:r>
+              <w:rPr>
+                <w:noProof/>
+                <w:webHidden/>
+              </w:rPr>
+              <w:fldChar w:fldCharType="begin"/>
+            </w:r>
+            <w:r>
+              <w:rPr>
+                <w:noProof/>
+                <w:webHidden/>
+              </w:rPr>
+              <w:instrText xml:space="preserve"> PAGEREF _Toc481129701 \h </w:instrText>
+            </w:r>
+            <w:r>
+              <w:rPr>
+                <w:noProof/>
+                <w:webHidden/>
+              </w:rPr>
+            </w:r>
+            <w:r>
+              <w:rPr>
+                <w:noProof/>
+                <w:webHidden/>
+              </w:rPr>
+              <w:fldChar w:fldCharType="separate"/>
+            </w:r>
+            <w:r>
+              <w:rPr>
+                <w:noProof/>
+                <w:webHidden/>
+              </w:rPr>
+              <w:t>16</w:t>
+            </w:r>
+            <w:r>
+              <w:rPr>
+                <w:noProof/>
+                <w:webHidden/>
+              </w:rPr>
+              <w:fldChar w:fldCharType="end"/>
+            </w:r>
+          </w:hyperlink>
+        </w:p>
+        <w:p>
+          <w:pPr>
+            <w:pStyle w:val="TOC1"/>
+            <w:tabs>
+              <w:tab w:val="left" w:pos="660"/>
+              <w:tab w:val="right" w:leader="dot" w:pos="9016"/>
+            </w:tabs>
+            <w:rPr>
+              <w:rFonts w:eastAsiaTheme="minorEastAsia"/>
+              <w:noProof/>
+              <w:lang w:eastAsia="en-GB"/>
+            </w:rPr>
+          </w:pPr>
+          <w:hyperlink w:anchor="_Toc481129702" w:history="1">
+            <w:r>
+              <w:rPr>
+                <w:rStyle w:val="Hyperlink"/>
+                <w:noProof/>
+              </w:rPr>
+              <w:t>15.</w:t>
+            </w:r>
+            <w:r>
+              <w:rPr>
+                <w:rFonts w:eastAsiaTheme="minorEastAsia"/>
+                <w:noProof/>
+                <w:lang w:eastAsia="en-GB"/>
+              </w:rPr>
+              <w:tab/>
+            </w:r>
+            <w:r>
+              <w:rPr>
+                <w:rStyle w:val="Hyperlink"/>
+                <w:noProof/>
+              </w:rPr>
               <w:t>Removing the Docker Image</w:t>
             </w:r>
             <w:r>
@@ -1899,7 +1985,7 @@
                 <w:noProof/>
                 <w:webHidden/>
               </w:rPr>
-              <w:instrText xml:space="preserve"> PAGEREF _Toc481064380 \h </w:instrText>
+              <w:instrText xml:space="preserve"> PAGEREF _Toc481129702 \h </w:instrText>
             </w:r>
             <w:r>
               <w:rPr>
@@ -1942,7 +2028,7 @@
               <w:lang w:eastAsia="en-GB"/>
             </w:rPr>
           </w:pPr>
-          <w:hyperlink w:anchor="_Toc481064381" w:history="1">
+          <w:hyperlink w:anchor="_Toc481129703" w:history="1">
             <w:r>
               <w:rPr>
                 <w:rStyle w:val="Hyperlink"/>
@@ -1969,7 +2055,7 @@
                 <w:noProof/>
                 <w:webHidden/>
               </w:rPr>
-              <w:instrText xml:space="preserve"> PAGEREF _Toc481064381 \h </w:instrText>
+              <w:instrText xml:space="preserve"> PAGEREF _Toc481129703 \h </w:instrText>
             </w:r>
             <w:r>
               <w:rPr>
@@ -2032,7 +2118,7 @@
           <w:numId w:val="1"/>
         </w:numPr>
       </w:pPr>
-      <w:bookmarkStart w:id="2" w:name="_Toc481064350"/>
+      <w:bookmarkStart w:id="2" w:name="_Toc481129671"/>
       <w:r>
         <w:lastRenderedPageBreak/>
         <w:t>Project Objective</w:t>
@@ -2049,10 +2135,7 @@
       </w:r>
       <w:proofErr w:type="spellEnd"/>
       <w:r>
-        <w:t xml:space="preserve"> image is </w:t>
-      </w:r>
-      <w:r>
-        <w:t>to provide a full ELK (</w:t>
+        <w:t xml:space="preserve"> image is to provide a full ELK (</w:t>
       </w:r>
       <w:proofErr w:type="spellStart"/>
       <w:r>
@@ -2089,18 +2172,12 @@
     </w:p>
     <w:p>
       <w:r>
-        <w:t>Elastic tools can ease the processing and manipulation of large amounts of</w:t>
-      </w:r>
-      <w:r>
-        <w:t xml:space="preserve"> data collected from logs, operating system, network, etc.</w:t>
-      </w:r>
-    </w:p>
-    <w:p>
-      <w:r>
-        <w:t>Elastic tools can be used to search for data such as errors, exceptions and debug entries and to present statistical information such as throughput and response times in a meaningful way. This info</w:t>
-      </w:r>
-      <w:r>
-        <w:t xml:space="preserve">rmation is very useful when monitoring and troubleshooting </w:t>
+        <w:t>Elastic tools can ease the processing and manipulation of large amounts of data collected from logs, operating system, network, etc.</w:t>
+      </w:r>
+    </w:p>
+    <w:p>
+      <w:r>
+        <w:t xml:space="preserve">Elastic tools can be used to search for data such as errors, exceptions and debug entries and to present statistical information such as throughput and response times in a meaningful way. This information is very useful when monitoring and troubleshooting </w:t>
       </w:r>
       <w:proofErr w:type="gramStart"/>
       <w:r>
@@ -2119,7 +2196,7 @@
           <w:numId w:val="1"/>
         </w:numPr>
       </w:pPr>
-      <w:bookmarkStart w:id="3" w:name="_Toc481064351"/>
+      <w:bookmarkStart w:id="3" w:name="_Toc481129672"/>
       <w:r>
         <w:t xml:space="preserve">Install </w:t>
       </w:r>
@@ -2182,7 +2259,7 @@
           <w:numId w:val="1"/>
         </w:numPr>
       </w:pPr>
-      <w:bookmarkStart w:id="4" w:name="_Toc481064352"/>
+      <w:bookmarkStart w:id="4" w:name="_Toc481129673"/>
       <w:r>
         <w:t>Virtual Memory</w:t>
       </w:r>
@@ -2219,10 +2296,7 @@
       </w:r>
       <w:proofErr w:type="spellEnd"/>
       <w:r>
-        <w:t xml:space="preserve"> counts is li</w:t>
-      </w:r>
-      <w:r>
-        <w:t>kely to be too low, which may result in out of memory exceptions. On Linux, you can increase the limits by running the following command as root on the host machine:</w:t>
+        <w:t xml:space="preserve"> counts is likely to be too low, which may result in out of memory exceptions. On Linux, you can increase the limits by running the following command as root on the host machine:</w:t>
       </w:r>
     </w:p>
     <w:p>
@@ -2292,10 +2366,7 @@
       </w:r>
       <w:proofErr w:type="spellStart"/>
       <w:r>
-        <w:t>vm.max_map_c</w:t>
-      </w:r>
-      <w:r>
-        <w:t>ount</w:t>
+        <w:t>vm.max_map_count</w:t>
       </w:r>
       <w:proofErr w:type="spellEnd"/>
       <w:r>
@@ -2342,7 +2413,7 @@
           <w:numId w:val="1"/>
         </w:numPr>
       </w:pPr>
-      <w:bookmarkStart w:id="5" w:name="_Toc481064353"/>
+      <w:bookmarkStart w:id="5" w:name="_Toc481129674"/>
       <w:r>
         <w:t>Download “</w:t>
       </w:r>
@@ -2443,7 +2514,7 @@
           <w:numId w:val="1"/>
         </w:numPr>
       </w:pPr>
-      <w:bookmarkStart w:id="6" w:name="_Toc481064354"/>
+      <w:bookmarkStart w:id="6" w:name="_Toc481129675"/>
       <w:r>
         <w:t xml:space="preserve">Creating the </w:t>
       </w:r>
@@ -2467,10 +2538,7 @@
       </w:r>
       <w:proofErr w:type="spellEnd"/>
       <w:r>
-        <w:t xml:space="preserve"> image we need to configure access t</w:t>
-      </w:r>
-      <w:r>
-        <w:t xml:space="preserve">o </w:t>
+        <w:t xml:space="preserve"> image we need to configure access to </w:t>
       </w:r>
       <w:proofErr w:type="spellStart"/>
       <w:r>
@@ -2518,10 +2586,7 @@
       </w:r>
       <w:proofErr w:type="spellEnd"/>
       <w:r>
-        <w:t xml:space="preserve"> and set the access to the DB server as appropri</w:t>
-      </w:r>
-      <w:r>
-        <w:t>ate, for example:</w:t>
+        <w:t xml:space="preserve"> and set the access to the DB server as appropriate, for example:</w:t>
       </w:r>
     </w:p>
     <w:p>
@@ -2722,10 +2787,7 @@
       </w:r>
       <w:proofErr w:type="spellEnd"/>
       <w:r>
-        <w:t xml:space="preserve"> database. A couple of examples </w:t>
-      </w:r>
-      <w:r>
-        <w:t>how to configure the database are shown here:</w:t>
+        <w:t xml:space="preserve"> database. A couple of examples how to configure the database are shown here:</w:t>
       </w:r>
     </w:p>
     <w:p>
@@ -2829,10 +2891,7 @@
         <w:ind w:left="360"/>
       </w:pPr>
       <w:r>
-        <w:t>The grant command i</w:t>
-      </w:r>
-      <w:r>
-        <w:t>s granting access to all tables in ‘alfresco’ database to ‘alfresco’ user from any host using ‘admin’ password.</w:t>
+        <w:t>The grant command is granting access to all tables in ‘alfresco’ database to ‘alfresco’ user from any host using ‘admin’ password.</w:t>
       </w:r>
     </w:p>
     <w:p>
@@ -2930,10 +2989,7 @@
       </w:r>
       <w:proofErr w:type="spellEnd"/>
       <w:r>
-        <w:t>’ to</w:t>
-      </w:r>
-      <w:r>
-        <w:t xml:space="preserve"> allow connections from any host</w:t>
+        <w:t>’ to allow connections from any host</w:t>
       </w:r>
     </w:p>
     <w:p>
@@ -3002,10 +3058,7 @@
     </w:p>
     <w:p>
       <w:r>
-        <w:t>We have installed a small java application inside the container in /opt/activities folder that executes calls against the database conf</w:t>
-      </w:r>
-      <w:r>
-        <w:t>igured in /opt/activities/</w:t>
+        <w:t>We have installed a small java application inside the container in /opt/activities folder that executes calls against the database configured in /opt/activities/</w:t>
       </w:r>
       <w:proofErr w:type="spellStart"/>
       <w:r>
@@ -3194,10 +3247,7 @@
       </w:r>
       <w:proofErr w:type="spellStart"/>
       <w:r>
-        <w:t>tim</w:t>
-      </w:r>
-      <w:r>
-        <w:t>ezone</w:t>
+        <w:t>timezone</w:t>
       </w:r>
       <w:proofErr w:type="spellEnd"/>
       <w:r>
@@ -3294,14 +3344,7 @@
           <w:sz w:val="20"/>
           <w:szCs w:val="20"/>
         </w:rPr>
-        <w:t xml:space="preserve"> build --tag=alfresco-elk </w:t>
-      </w:r>
-      <w:r>
-        <w:rPr>
-          <w:sz w:val="20"/>
-          <w:szCs w:val="20"/>
-        </w:rPr>
-        <w:t>/opt/</w:t>
+        <w:t xml:space="preserve"> build --tag=alfresco-elk /opt/</w:t>
       </w:r>
       <w:proofErr w:type="spellStart"/>
       <w:r>
@@ -3504,7 +3547,7 @@
           <w:numId w:val="1"/>
         </w:numPr>
       </w:pPr>
-      <w:bookmarkStart w:id="7" w:name="_Toc481064355"/>
+      <w:bookmarkStart w:id="7" w:name="_Toc481129676"/>
       <w:r>
         <w:t xml:space="preserve">Creating the </w:t>
       </w:r>
@@ -3528,10 +3571,7 @@
       </w:r>
       <w:proofErr w:type="spellEnd"/>
       <w:r>
-        <w:t xml:space="preserve"> image has been created we can create the contain</w:t>
-      </w:r>
-      <w:r>
-        <w:t>er from it by executing the following command:</w:t>
+        <w:t xml:space="preserve"> image has been created we can create the container from it by executing the following command:</w:t>
       </w:r>
     </w:p>
     <w:p>
@@ -3590,7 +3630,7 @@
           <w:numId w:val="1"/>
         </w:numPr>
       </w:pPr>
-      <w:bookmarkStart w:id="8" w:name="_Toc481064356"/>
+      <w:bookmarkStart w:id="8" w:name="_Toc481129677"/>
       <w:r>
         <w:t xml:space="preserve">Starting the </w:t>
       </w:r>
@@ -3653,14 +3693,7 @@
           <w:sz w:val="20"/>
           <w:szCs w:val="20"/>
         </w:rPr>
-        <w:t xml:space="preserve"> start al</w:t>
-      </w:r>
-      <w:r>
-        <w:rPr>
-          <w:sz w:val="20"/>
-          <w:szCs w:val="20"/>
-        </w:rPr>
-        <w:t>fresco-elk</w:t>
+        <w:t xml:space="preserve"> start alfresco-elk</w:t>
       </w:r>
     </w:p>
     <w:p>
@@ -3722,10 +3755,7 @@
       </w:r>
       <w:proofErr w:type="spellEnd"/>
       <w:r>
-        <w:t xml:space="preserve"> agent u</w:t>
-      </w:r>
-      <w:r>
-        <w:t xml:space="preserve">p and running to feed some data to </w:t>
+        <w:t xml:space="preserve"> agent up and running to feed some data to </w:t>
       </w:r>
       <w:proofErr w:type="spellStart"/>
       <w:r>
@@ -3744,10 +3774,13 @@
           <w:numId w:val="1"/>
         </w:numPr>
       </w:pPr>
-      <w:bookmarkStart w:id="9" w:name="_Toc481064357"/>
+      <w:bookmarkStart w:id="9" w:name="_Toc481129678"/>
       <w:r>
         <w:lastRenderedPageBreak/>
-        <w:t xml:space="preserve">Starting </w:t>
+        <w:t>Configuring the</w:t>
+      </w:r>
+      <w:r>
+        <w:t xml:space="preserve"> </w:t>
       </w:r>
       <w:proofErr w:type="spellStart"/>
       <w:r>
@@ -3831,10 +3864,7 @@
     </w:p>
     <w:p>
       <w:r>
-        <w:t>Ass</w:t>
-      </w:r>
-      <w:r>
-        <w:t xml:space="preserve">uming you have copied </w:t>
+        <w:t xml:space="preserve">Assuming you have copied </w:t>
       </w:r>
       <w:proofErr w:type="spellStart"/>
       <w:r>
@@ -3952,14 +3982,7 @@
           <w:sz w:val="20"/>
           <w:szCs w:val="20"/>
         </w:rPr>
-        <w:t>l</w:t>
-      </w:r>
-      <w:r>
-        <w:rPr>
-          <w:sz w:val="20"/>
-          <w:szCs w:val="20"/>
-        </w:rPr>
-        <w:t>ogstash</w:t>
+        <w:t>logstash</w:t>
       </w:r>
       <w:proofErr w:type="spellEnd"/>
       <w:r>
@@ -4089,7 +4112,7 @@
           <w:numId w:val="1"/>
         </w:numPr>
       </w:pPr>
-      <w:bookmarkStart w:id="10" w:name="_Toc481064358"/>
+      <w:bookmarkStart w:id="10" w:name="_Toc481129679"/>
       <w:r>
         <w:t>Configuring Alfresco to generate data for monitoring</w:t>
       </w:r>
@@ -4105,10 +4128,7 @@
       </w:r>
       <w:proofErr w:type="spellEnd"/>
       <w:r>
-        <w:t xml:space="preserve"> conta</w:t>
-      </w:r>
-      <w:r>
-        <w:t>iner.</w:t>
+        <w:t xml:space="preserve"> container.</w:t>
       </w:r>
     </w:p>
     <w:p>
@@ -4134,8 +4154,10 @@
       </w:pPr>
       <w:bookmarkStart w:id="11" w:name="_Toc480663886"/>
       <w:bookmarkStart w:id="12" w:name="_Toc481064359"/>
+      <w:bookmarkStart w:id="13" w:name="_Toc481129680"/>
       <w:bookmarkEnd w:id="11"/>
       <w:bookmarkEnd w:id="12"/>
+      <w:bookmarkEnd w:id="13"/>
     </w:p>
     <w:p>
       <w:pPr>
@@ -4158,10 +4180,12 @@
           <w:szCs w:val="26"/>
         </w:rPr>
       </w:pPr>
-      <w:bookmarkStart w:id="13" w:name="_Toc480663887"/>
-      <w:bookmarkStart w:id="14" w:name="_Toc481064360"/>
-      <w:bookmarkEnd w:id="13"/>
+      <w:bookmarkStart w:id="14" w:name="_Toc480663887"/>
+      <w:bookmarkStart w:id="15" w:name="_Toc481064360"/>
+      <w:bookmarkStart w:id="16" w:name="_Toc481129681"/>
       <w:bookmarkEnd w:id="14"/>
+      <w:bookmarkEnd w:id="15"/>
+      <w:bookmarkEnd w:id="16"/>
     </w:p>
     <w:p>
       <w:pPr>
@@ -4184,10 +4208,12 @@
           <w:szCs w:val="26"/>
         </w:rPr>
       </w:pPr>
-      <w:bookmarkStart w:id="15" w:name="_Toc480663888"/>
-      <w:bookmarkStart w:id="16" w:name="_Toc481064361"/>
-      <w:bookmarkEnd w:id="15"/>
-      <w:bookmarkEnd w:id="16"/>
+      <w:bookmarkStart w:id="17" w:name="_Toc480663888"/>
+      <w:bookmarkStart w:id="18" w:name="_Toc481064361"/>
+      <w:bookmarkStart w:id="19" w:name="_Toc481129682"/>
+      <w:bookmarkEnd w:id="17"/>
+      <w:bookmarkEnd w:id="18"/>
+      <w:bookmarkEnd w:id="19"/>
     </w:p>
     <w:p>
       <w:pPr>
@@ -4210,10 +4236,12 @@
           <w:szCs w:val="26"/>
         </w:rPr>
       </w:pPr>
-      <w:bookmarkStart w:id="17" w:name="_Toc480663889"/>
-      <w:bookmarkStart w:id="18" w:name="_Toc481064362"/>
-      <w:bookmarkEnd w:id="17"/>
-      <w:bookmarkEnd w:id="18"/>
+      <w:bookmarkStart w:id="20" w:name="_Toc480663889"/>
+      <w:bookmarkStart w:id="21" w:name="_Toc481064362"/>
+      <w:bookmarkStart w:id="22" w:name="_Toc481129683"/>
+      <w:bookmarkEnd w:id="20"/>
+      <w:bookmarkEnd w:id="21"/>
+      <w:bookmarkEnd w:id="22"/>
     </w:p>
     <w:p>
       <w:pPr>
@@ -4236,10 +4264,12 @@
           <w:szCs w:val="26"/>
         </w:rPr>
       </w:pPr>
-      <w:bookmarkStart w:id="19" w:name="_Toc480663890"/>
-      <w:bookmarkStart w:id="20" w:name="_Toc481064363"/>
-      <w:bookmarkEnd w:id="19"/>
-      <w:bookmarkEnd w:id="20"/>
+      <w:bookmarkStart w:id="23" w:name="_Toc480663890"/>
+      <w:bookmarkStart w:id="24" w:name="_Toc481064363"/>
+      <w:bookmarkStart w:id="25" w:name="_Toc481129684"/>
+      <w:bookmarkEnd w:id="23"/>
+      <w:bookmarkEnd w:id="24"/>
+      <w:bookmarkEnd w:id="25"/>
     </w:p>
     <w:p>
       <w:pPr>
@@ -4262,10 +4292,12 @@
           <w:szCs w:val="26"/>
         </w:rPr>
       </w:pPr>
-      <w:bookmarkStart w:id="21" w:name="_Toc480663891"/>
-      <w:bookmarkStart w:id="22" w:name="_Toc481064364"/>
-      <w:bookmarkEnd w:id="21"/>
-      <w:bookmarkEnd w:id="22"/>
+      <w:bookmarkStart w:id="26" w:name="_Toc480663891"/>
+      <w:bookmarkStart w:id="27" w:name="_Toc481064364"/>
+      <w:bookmarkStart w:id="28" w:name="_Toc481129685"/>
+      <w:bookmarkEnd w:id="26"/>
+      <w:bookmarkEnd w:id="27"/>
+      <w:bookmarkEnd w:id="28"/>
     </w:p>
     <w:p>
       <w:pPr>
@@ -4288,10 +4320,12 @@
           <w:szCs w:val="26"/>
         </w:rPr>
       </w:pPr>
-      <w:bookmarkStart w:id="23" w:name="_Toc480663892"/>
-      <w:bookmarkStart w:id="24" w:name="_Toc481064365"/>
-      <w:bookmarkEnd w:id="23"/>
-      <w:bookmarkEnd w:id="24"/>
+      <w:bookmarkStart w:id="29" w:name="_Toc480663892"/>
+      <w:bookmarkStart w:id="30" w:name="_Toc481064365"/>
+      <w:bookmarkStart w:id="31" w:name="_Toc481129686"/>
+      <w:bookmarkEnd w:id="29"/>
+      <w:bookmarkEnd w:id="30"/>
+      <w:bookmarkEnd w:id="31"/>
     </w:p>
     <w:p>
       <w:pPr>
@@ -4314,10 +4348,12 @@
           <w:szCs w:val="26"/>
         </w:rPr>
       </w:pPr>
-      <w:bookmarkStart w:id="25" w:name="_Toc480663893"/>
-      <w:bookmarkStart w:id="26" w:name="_Toc481064366"/>
-      <w:bookmarkEnd w:id="25"/>
-      <w:bookmarkEnd w:id="26"/>
+      <w:bookmarkStart w:id="32" w:name="_Toc480663893"/>
+      <w:bookmarkStart w:id="33" w:name="_Toc481064366"/>
+      <w:bookmarkStart w:id="34" w:name="_Toc481129687"/>
+      <w:bookmarkEnd w:id="32"/>
+      <w:bookmarkEnd w:id="33"/>
+      <w:bookmarkEnd w:id="34"/>
     </w:p>
     <w:p>
       <w:pPr>
@@ -4340,10 +4376,12 @@
           <w:szCs w:val="26"/>
         </w:rPr>
       </w:pPr>
-      <w:bookmarkStart w:id="27" w:name="_Toc480663894"/>
-      <w:bookmarkStart w:id="28" w:name="_Toc481064367"/>
-      <w:bookmarkEnd w:id="27"/>
-      <w:bookmarkEnd w:id="28"/>
+      <w:bookmarkStart w:id="35" w:name="_Toc480663894"/>
+      <w:bookmarkStart w:id="36" w:name="_Toc481064367"/>
+      <w:bookmarkStart w:id="37" w:name="_Toc481129688"/>
+      <w:bookmarkEnd w:id="35"/>
+      <w:bookmarkEnd w:id="36"/>
+      <w:bookmarkEnd w:id="37"/>
     </w:p>
     <w:p>
       <w:pPr>
@@ -4366,10 +4404,12 @@
           <w:szCs w:val="26"/>
         </w:rPr>
       </w:pPr>
-      <w:bookmarkStart w:id="29" w:name="_Toc480663895"/>
-      <w:bookmarkStart w:id="30" w:name="_Toc481064368"/>
-      <w:bookmarkEnd w:id="29"/>
-      <w:bookmarkEnd w:id="30"/>
+      <w:bookmarkStart w:id="38" w:name="_Toc480663895"/>
+      <w:bookmarkStart w:id="39" w:name="_Toc481064368"/>
+      <w:bookmarkStart w:id="40" w:name="_Toc481129689"/>
+      <w:bookmarkEnd w:id="38"/>
+      <w:bookmarkEnd w:id="39"/>
+      <w:bookmarkEnd w:id="40"/>
     </w:p>
     <w:p>
       <w:pPr>
@@ -4379,13 +4419,13 @@
           <w:numId w:val="8"/>
         </w:numPr>
       </w:pPr>
-      <w:bookmarkStart w:id="31" w:name="_Toc475712905"/>
-      <w:bookmarkStart w:id="32" w:name="_Toc481064369"/>
-      <w:bookmarkEnd w:id="31"/>
+      <w:bookmarkStart w:id="41" w:name="_Toc475712905"/>
+      <w:bookmarkStart w:id="42" w:name="_Toc481129690"/>
+      <w:bookmarkEnd w:id="41"/>
       <w:r>
         <w:t>Alfresco Logs</w:t>
       </w:r>
-      <w:bookmarkEnd w:id="32"/>
+      <w:bookmarkEnd w:id="42"/>
     </w:p>
     <w:p>
       <w:r>
@@ -4397,10 +4437,7 @@
       </w:r>
       <w:proofErr w:type="spellEnd"/>
       <w:r>
-        <w:t xml:space="preserve"> can be parsed to provide information such as number of errors or exceptions over a period of time. We can also search these logs for specific </w:t>
-      </w:r>
-      <w:r>
-        <w:t>data.</w:t>
+        <w:t xml:space="preserve"> can be parsed to provide information such as number of errors or exceptions over a period of time. We can also search these logs for specific data.</w:t>
       </w:r>
     </w:p>
     <w:p/>
@@ -4411,10 +4448,7 @@
     </w:p>
     <w:p>
       <w:r>
-        <w:t xml:space="preserve">Make sure in your log4j properties files (there is more than one) </w:t>
-      </w:r>
-      <w:r>
-        <w:t>the file layout pattern is as follows:</w:t>
+        <w:t>Make sure in your log4j properties files (there is more than one) the file layout pattern is as follows:</w:t>
       </w:r>
     </w:p>
     <w:p>
@@ -4524,10 +4558,7 @@
       <w:proofErr w:type="spellStart"/>
       <w:proofErr w:type="gramEnd"/>
       <w:r>
-        <w:t>org.al</w:t>
-      </w:r>
-      <w:r>
-        <w:t>fresco.repo.admin</w:t>
+        <w:t>org.alfresco.repo.admin</w:t>
       </w:r>
       <w:proofErr w:type="spellEnd"/>
       <w:r>
@@ -4566,10 +4597,7 @@
       </w:r>
       <w:proofErr w:type="spellEnd"/>
       <w:r>
-        <w:t>) log files for the same time period since they contain the same entries</w:t>
-      </w:r>
-      <w:r>
-        <w:t xml:space="preserve"> and you will end up with duplicate entries in the Log Analyser tool.</w:t>
+        <w:t>) log files for the same time period since they contain the same entries and you will end up with duplicate entries in the Log Analyser tool.</w:t>
       </w:r>
     </w:p>
     <w:p/>
@@ -4628,10 +4656,7 @@
         <w:spacing w:after="0" w:line="240" w:lineRule="auto"/>
       </w:pPr>
       <w:r>
-        <w:t>Commo</w:t>
-      </w:r>
-      <w:r>
-        <w:t>n messages that may reflect issues with the application</w:t>
+        <w:t>Common messages that may reflect issues with the application</w:t>
       </w:r>
     </w:p>
     <w:p>
@@ -4788,20 +4813,17 @@
         </w:numPr>
         <w:spacing w:line="240" w:lineRule="auto"/>
       </w:pPr>
-      <w:bookmarkStart w:id="33" w:name="_Toc475712906"/>
-      <w:bookmarkStart w:id="34" w:name="_Toc481064370"/>
-      <w:bookmarkEnd w:id="33"/>
+      <w:bookmarkStart w:id="43" w:name="_Toc475712906"/>
+      <w:bookmarkStart w:id="44" w:name="_Toc481129691"/>
+      <w:bookmarkEnd w:id="43"/>
       <w:r>
         <w:t>Document Transformations</w:t>
       </w:r>
-      <w:bookmarkEnd w:id="34"/>
-    </w:p>
-    <w:p>
-      <w:r>
-        <w:t xml:space="preserve">Alfresco performs document </w:t>
-      </w:r>
-      <w:r>
-        <w:t>transformations for document previews, thumbnails, indexing content, etc. To monitor document transformations enable logging for class “</w:t>
+      <w:bookmarkEnd w:id="44"/>
+    </w:p>
+    <w:p>
+      <w:r>
+        <w:t>Alfresco performs document transformations for document previews, thumbnails, indexing content, etc. To monitor document transformations enable logging for class “</w:t>
       </w:r>
       <w:proofErr w:type="spellStart"/>
       <w:r>
@@ -4835,10 +4857,7 @@
         <w:t>tomcat/shared/classes/alfresco/extension/custom-log4j.properties</w:t>
       </w:r>
       <w:r>
-        <w:t xml:space="preserve"> on all</w:t>
-      </w:r>
-      <w:r>
-        <w:t xml:space="preserve"> alfresco nodes:</w:t>
+        <w:t xml:space="preserve"> on all alfresco nodes:</w:t>
       </w:r>
     </w:p>
     <w:tbl>
@@ -4959,13 +4978,7 @@
                 <w:rFonts w:ascii="Times New Roman" w:hAnsi="Times New Roman" w:cs="Times New Roman"/>
               </w:rPr>
               <w:lastRenderedPageBreak/>
-              <w:t>2016-07-14 18:24:56,003  DEB</w:t>
-            </w:r>
-            <w:r>
-              <w:rPr>
-                <w:rFonts w:ascii="Times New Roman" w:hAnsi="Times New Roman" w:cs="Times New Roman"/>
-              </w:rPr>
-              <w:t>UG [</w:t>
+              <w:t>2016-07-14 18:24:56,003  DEBUG [</w:t>
             </w:r>
             <w:proofErr w:type="spellStart"/>
             <w:r>
@@ -5118,10 +5131,7 @@
         <w:spacing w:after="0" w:line="240" w:lineRule="auto"/>
       </w:pPr>
       <w:r>
-        <w:t>Respons</w:t>
-      </w:r>
-      <w:r>
-        <w:t>e time of transformation requests over time</w:t>
+        <w:t>Response time of transformation requests over time</w:t>
       </w:r>
     </w:p>
     <w:p>
@@ -5240,20 +5250,17 @@
         </w:numPr>
         <w:spacing w:line="240" w:lineRule="auto"/>
       </w:pPr>
-      <w:bookmarkStart w:id="35" w:name="_Toc475712907"/>
-      <w:bookmarkStart w:id="36" w:name="_Toc481064371"/>
-      <w:bookmarkEnd w:id="35"/>
+      <w:bookmarkStart w:id="45" w:name="_Toc475712907"/>
+      <w:bookmarkStart w:id="46" w:name="_Toc481129692"/>
+      <w:bookmarkEnd w:id="45"/>
       <w:r>
         <w:t>Tomcat Access Logs</w:t>
       </w:r>
-      <w:bookmarkEnd w:id="36"/>
-    </w:p>
-    <w:p>
-      <w:r>
-        <w:t xml:space="preserve">Tomcat access logs can be used to monitor HTTP </w:t>
-      </w:r>
-      <w:r>
-        <w:t>requests, throughput and response times. In order to get the right data format in the logs we need to add/replace the “Valve” entry in tomcat/</w:t>
+      <w:bookmarkEnd w:id="46"/>
+    </w:p>
+    <w:p>
+      <w:r>
+        <w:t>Tomcat access logs can be used to monitor HTTP requests, throughput and response times. In order to get the right data format in the logs we need to add/replace the “Valve” entry in tomcat/</w:t>
       </w:r>
       <w:proofErr w:type="spellStart"/>
       <w:r>
@@ -5351,17 +5358,7 @@
           <w:szCs w:val="20"/>
           <w:lang w:eastAsia="zh-CN" w:bidi="hi-IN"/>
         </w:rPr>
-        <w:t>org.apac</w:t>
-      </w:r>
-      <w:r>
-        <w:rPr>
-          <w:rFonts w:ascii="Courier New" w:eastAsia="Noto Sans CJK SC Regular" w:hAnsi="Courier New" w:cs="Courier New"/>
-          <w:color w:val="00000A"/>
-          <w:sz w:val="20"/>
-          <w:szCs w:val="20"/>
-          <w:lang w:eastAsia="zh-CN" w:bidi="hi-IN"/>
-        </w:rPr>
-        <w:t>he.catalina.valves.AccessLogValve</w:t>
+        <w:t>org.apache.catalina.valves.AccessLogValve</w:t>
       </w:r>
       <w:proofErr w:type="spellEnd"/>
       <w:r>
@@ -5699,13 +5696,7 @@
         <w:rPr>
           <w:rFonts w:ascii="Times New Roman" w:hAnsi="Times New Roman" w:cs="Times New Roman"/>
         </w:rPr>
-        <w:t>Sample output from tomcat access log under tomcat/logs directory. The important fields here are the</w:t>
-      </w:r>
-      <w:r>
-        <w:rPr>
-          <w:rFonts w:ascii="Times New Roman" w:hAnsi="Times New Roman" w:cs="Times New Roman"/>
-        </w:rPr>
-        <w:t xml:space="preserve"> HTTP </w:t>
+        <w:t xml:space="preserve">Sample output from tomcat access log under tomcat/logs directory. The important fields here are the HTTP </w:t>
       </w:r>
       <w:proofErr w:type="spellStart"/>
       <w:r>
@@ -5785,17 +5776,7 @@
                 <w:sz w:val="20"/>
                 <w:szCs w:val="20"/>
               </w:rPr>
-              <w:t>/</w:t>
-            </w:r>
-            <w:r>
-              <w:rPr>
-                <w:rFonts w:ascii="Courier New" w:hAnsi="Courier New" w:cs="Courier New"/>
-                <w:b/>
-                <w:bCs/>
-                <w:sz w:val="20"/>
-                <w:szCs w:val="20"/>
-              </w:rPr>
-              <w:t>alfresco/service/</w:t>
+              <w:t>/alfresco/service/</w:t>
             </w:r>
             <w:proofErr w:type="spellStart"/>
             <w:r>
@@ -5948,10 +5929,7 @@
         <w:spacing w:after="0" w:line="240" w:lineRule="auto"/>
       </w:pPr>
       <w:r>
-        <w:t xml:space="preserve">HTTP traffic </w:t>
-      </w:r>
-      <w:r>
-        <w:t>throughput</w:t>
+        <w:t>HTTP traffic throughput</w:t>
       </w:r>
     </w:p>
     <w:p>
@@ -6050,11 +6028,11 @@
         </w:numPr>
         <w:spacing w:line="240" w:lineRule="auto"/>
       </w:pPr>
-      <w:bookmarkStart w:id="37" w:name="_Toc475712908"/>
-      <w:bookmarkStart w:id="38" w:name="_Toc456342513"/>
-      <w:bookmarkStart w:id="39" w:name="_Toc481064372"/>
-      <w:bookmarkEnd w:id="37"/>
-      <w:bookmarkEnd w:id="38"/>
+      <w:bookmarkStart w:id="47" w:name="_Toc475712908"/>
+      <w:bookmarkStart w:id="48" w:name="_Toc456342513"/>
+      <w:bookmarkStart w:id="49" w:name="_Toc481129693"/>
+      <w:bookmarkEnd w:id="47"/>
+      <w:bookmarkEnd w:id="48"/>
       <w:proofErr w:type="spellStart"/>
       <w:r>
         <w:t>Solr</w:t>
@@ -6063,7 +6041,7 @@
       <w:r>
         <w:t xml:space="preserve"> Searches</w:t>
       </w:r>
-      <w:bookmarkEnd w:id="39"/>
+      <w:bookmarkEnd w:id="49"/>
     </w:p>
     <w:p>
       <w:pPr>
@@ -6107,15 +6085,7 @@
           <w:i/>
           <w:iCs/>
         </w:rPr>
-        <w:t>SolrQueryHTTPCli</w:t>
-      </w:r>
-      <w:r>
-        <w:rPr>
-          <w:rFonts w:ascii="Times New Roman" w:hAnsi="Times New Roman" w:cs="Times New Roman"/>
-          <w:i/>
-          <w:iCs/>
-        </w:rPr>
-        <w:t>ent</w:t>
+        <w:t>SolrQueryHTTPClient</w:t>
       </w:r>
       <w:proofErr w:type="spellEnd"/>
       <w:r>
@@ -6226,13 +6196,7 @@
         <w:rPr>
           <w:rFonts w:ascii="Times New Roman" w:hAnsi="Times New Roman" w:cs="Times New Roman"/>
         </w:rPr>
-        <w:t xml:space="preserve">Sample output from alfresco.log file </w:t>
-      </w:r>
-      <w:r>
-        <w:rPr>
-          <w:rFonts w:ascii="Times New Roman" w:hAnsi="Times New Roman" w:cs="Times New Roman"/>
-        </w:rPr>
-        <w:t xml:space="preserve">showing </w:t>
+        <w:t xml:space="preserve">Sample output from alfresco.log file showing </w:t>
       </w:r>
       <w:proofErr w:type="spellStart"/>
       <w:r>
@@ -6400,15 +6364,7 @@
                 <w:sz w:val="20"/>
                 <w:szCs w:val="20"/>
               </w:rPr>
-              <w:t>ia:des</w:t>
-            </w:r>
-            <w:r>
-              <w:rPr>
-                <w:rFonts w:ascii="Courier New" w:hAnsi="Courier New" w:cs="Courier New"/>
-                <w:sz w:val="20"/>
-                <w:szCs w:val="20"/>
-              </w:rPr>
-              <w:t>criptionEvent</w:t>
+              <w:t>ia:descriptionEvent</w:t>
             </w:r>
             <w:proofErr w:type="spellEnd"/>
             <w:r>
@@ -6515,15 +6471,7 @@
                 <w:sz w:val="20"/>
                 <w:szCs w:val="20"/>
               </w:rPr>
-              <w:t>cm:thu</w:t>
-            </w:r>
-            <w:r>
-              <w:rPr>
-                <w:rFonts w:ascii="Courier New" w:hAnsi="Courier New" w:cs="Courier New"/>
-                <w:sz w:val="20"/>
-                <w:szCs w:val="20"/>
-              </w:rPr>
-              <w:t>mbnail</w:t>
+              <w:t>cm:thumbnail</w:t>
             </w:r>
             <w:proofErr w:type="spellEnd"/>
             <w:r>
@@ -6586,15 +6534,7 @@
                 <w:sz w:val="20"/>
                 <w:szCs w:val="20"/>
               </w:rPr>
-              <w:t xml:space="preserve"> 2016-03-19 19:55:54</w:t>
-            </w:r>
-            <w:r>
-              <w:rPr>
-                <w:rFonts w:ascii="Courier New" w:hAnsi="Courier New" w:cs="Courier New"/>
-                <w:sz w:val="20"/>
-                <w:szCs w:val="20"/>
-              </w:rPr>
-              <w:t xml:space="preserve">,106  </w:t>
+              <w:t xml:space="preserve"> 2016-03-19 19:55:54,106  </w:t>
             </w:r>
           </w:p>
           <w:p>
@@ -6729,13 +6669,7 @@
         <w:rPr>
           <w:rFonts w:ascii="Times New Roman" w:hAnsi="Times New Roman" w:cs="Times New Roman"/>
         </w:rPr>
-        <w:t xml:space="preserve"> search to the corresponding response. The best way to do this is to look at the time when the search and</w:t>
-      </w:r>
-      <w:r>
-        <w:rPr>
-          <w:rFonts w:ascii="Times New Roman" w:hAnsi="Times New Roman" w:cs="Times New Roman"/>
-        </w:rPr>
-        <w:t xml:space="preserve"> response were logged together with the java thread </w:t>
+        <w:t xml:space="preserve"> search to the corresponding response. The best way to do this is to look at the time when the search and response were logged together with the java thread </w:t>
       </w:r>
       <w:proofErr w:type="gramStart"/>
       <w:r>
@@ -6809,10 +6743,7 @@
       </w:r>
       <w:proofErr w:type="spellEnd"/>
       <w:r>
-        <w:t xml:space="preserve"> searches t</w:t>
-      </w:r>
-      <w:r>
-        <w:t>hroughput</w:t>
+        <w:t xml:space="preserve"> searches throughput</w:t>
       </w:r>
     </w:p>
     <w:p>
@@ -6905,12 +6836,12 @@
         </w:numPr>
         <w:spacing w:line="240" w:lineRule="auto"/>
       </w:pPr>
-      <w:bookmarkStart w:id="40" w:name="_Toc481064373"/>
+      <w:bookmarkStart w:id="50" w:name="_Toc481129694"/>
       <w:r>
         <w:lastRenderedPageBreak/>
         <w:t>Alfresco auditing</w:t>
       </w:r>
-      <w:bookmarkEnd w:id="40"/>
+      <w:bookmarkEnd w:id="50"/>
     </w:p>
     <w:p>
       <w:r>
@@ -7105,6 +7036,73 @@
     </w:p>
     <w:p/>
     <w:p>
+      <w:r>
+        <w:rPr>
+          <w:b/>
+        </w:rPr>
+        <w:t>Note</w:t>
+      </w:r>
+      <w:r>
+        <w:t xml:space="preserve">: Only one of the </w:t>
+      </w:r>
+      <w:proofErr w:type="spellStart"/>
+      <w:r>
+        <w:t>logstash</w:t>
+      </w:r>
+      <w:proofErr w:type="spellEnd"/>
+      <w:r>
+        <w:t xml:space="preserve"> agents should collect </w:t>
+      </w:r>
+      <w:proofErr w:type="spellStart"/>
+      <w:r>
+        <w:t>Alfresco's</w:t>
+      </w:r>
+      <w:proofErr w:type="spellEnd"/>
+      <w:r>
+        <w:t xml:space="preserve"> audit data since the script gathers data for the whole cluster/solution. So edit the file logstash_agent/run_logstash.sh in one of the other </w:t>
+      </w:r>
+      <w:proofErr w:type="gramStart"/>
+      <w:r>
+        <w:t>Alfresco</w:t>
+      </w:r>
+      <w:proofErr w:type="gramEnd"/>
+      <w:r>
+        <w:t xml:space="preserve"> nodes and set the variable </w:t>
+      </w:r>
+      <w:proofErr w:type="spellStart"/>
+      <w:r>
+        <w:t>collectAuditData</w:t>
+      </w:r>
+      <w:proofErr w:type="spellEnd"/>
+      <w:r>
+        <w:t xml:space="preserve"> to "yes" as indicated below:</w:t>
+      </w:r>
+    </w:p>
+    <w:p>
+      <w:pPr>
+        <w:pBdr>
+          <w:top w:val="single" w:sz="4" w:space="1" w:color="auto"/>
+          <w:left w:val="single" w:sz="4" w:space="4" w:color="auto"/>
+          <w:bottom w:val="single" w:sz="4" w:space="1" w:color="auto"/>
+          <w:right w:val="single" w:sz="4" w:space="4" w:color="auto"/>
+        </w:pBdr>
+      </w:pPr>
+      <w:r>
+        <w:t xml:space="preserve"> </w:t>
+      </w:r>
+      <w:proofErr w:type="spellStart"/>
+      <w:proofErr w:type="gramStart"/>
+      <w:r>
+        <w:t>collectAuditData</w:t>
+      </w:r>
+      <w:proofErr w:type="spellEnd"/>
+      <w:proofErr w:type="gramEnd"/>
+      <w:r>
+        <w:t>="yes"</w:t>
+      </w:r>
+    </w:p>
+    <w:p/>
+    <w:p>
       <w:pPr>
         <w:pStyle w:val="Heading2"/>
         <w:numPr>
@@ -7113,20 +7111,17 @@
         </w:numPr>
         <w:spacing w:line="240" w:lineRule="auto"/>
       </w:pPr>
-      <w:bookmarkStart w:id="41" w:name="_Toc475712910"/>
-      <w:bookmarkStart w:id="42" w:name="_Toc481064374"/>
-      <w:bookmarkEnd w:id="41"/>
+      <w:bookmarkStart w:id="51" w:name="_Toc475712910"/>
+      <w:bookmarkStart w:id="52" w:name="_Toc481129695"/>
+      <w:bookmarkEnd w:id="51"/>
       <w:r>
         <w:t>Database Monitoring</w:t>
       </w:r>
-      <w:bookmarkEnd w:id="42"/>
-    </w:p>
-    <w:p>
-      <w:r>
-        <w:t>Database performance can be m</w:t>
-      </w:r>
-      <w:r>
-        <w:t xml:space="preserve">onitored with two different tools: p6spy and </w:t>
+      <w:bookmarkEnd w:id="52"/>
+    </w:p>
+    <w:p>
+      <w:r>
+        <w:t xml:space="preserve">Database performance can be monitored with two different tools: p6spy and </w:t>
       </w:r>
       <w:proofErr w:type="spellStart"/>
       <w:r>
@@ -7166,10 +7161,7 @@
       </w:r>
       <w:proofErr w:type="spellEnd"/>
       <w:r>
-        <w:t xml:space="preserve"> databas</w:t>
-      </w:r>
-      <w:r>
-        <w:t>es while p6spy can also do Oracle among others.</w:t>
+        <w:t xml:space="preserve"> databases while p6spy can also do Oracle among others.</w:t>
       </w:r>
     </w:p>
     <w:p/>
@@ -7181,16 +7173,17 @@
           <w:lang w:val="en-GB"/>
         </w:rPr>
       </w:pPr>
-      <w:bookmarkStart w:id="43" w:name="_Toc475712911"/>
-      <w:bookmarkStart w:id="44" w:name="_Toc481064375"/>
-      <w:bookmarkEnd w:id="43"/>
+      <w:bookmarkStart w:id="53" w:name="_Toc475712911"/>
+      <w:bookmarkStart w:id="54" w:name="_Toc481129696"/>
+      <w:bookmarkEnd w:id="53"/>
       <w:r>
         <w:rPr>
           <w:lang w:val="en-GB"/>
         </w:rPr>
+        <w:lastRenderedPageBreak/>
         <w:t>P6spy</w:t>
       </w:r>
-      <w:bookmarkEnd w:id="44"/>
+      <w:bookmarkEnd w:id="54"/>
     </w:p>
     <w:p>
       <w:r>
@@ -7208,10 +7201,7 @@
         <w:spacing w:after="0" w:line="240" w:lineRule="auto"/>
       </w:pPr>
       <w:r>
-        <w:t xml:space="preserve">Place p6spy jar file in </w:t>
-      </w:r>
-      <w:r>
-        <w:t>tomcat/lib/ folder</w:t>
+        <w:t>Place p6spy jar file in tomcat/lib/ folder</w:t>
       </w:r>
     </w:p>
     <w:p>
@@ -7292,7 +7282,6 @@
           <w:sz w:val="20"/>
           <w:szCs w:val="20"/>
         </w:rPr>
-        <w:lastRenderedPageBreak/>
         <w:t>appender</w:t>
       </w:r>
       <w:proofErr w:type="spellEnd"/>
@@ -7704,15 +7693,7 @@
           <w:sz w:val="20"/>
           <w:szCs w:val="20"/>
         </w:rPr>
-        <w:t>orac</w:t>
-      </w:r>
-      <w:r>
-        <w:rPr>
-          <w:rFonts w:ascii="Courier New" w:hAnsi="Courier New" w:cs="Courier New"/>
-          <w:sz w:val="20"/>
-          <w:szCs w:val="20"/>
-        </w:rPr>
-        <w:t>le.jdbc.OracleDriver</w:t>
+        <w:t>oracle.jdbc.OracleDriver</w:t>
       </w:r>
       <w:proofErr w:type="spellEnd"/>
     </w:p>
@@ -8035,15 +8016,7 @@
           <w:sz w:val="20"/>
           <w:szCs w:val="20"/>
         </w:rPr>
-        <w:t xml:space="preserve"> the execution threshold to log quer</w:t>
-      </w:r>
-      <w:r>
-        <w:rPr>
-          <w:rFonts w:ascii="Courier New" w:hAnsi="Courier New" w:cs="Courier New"/>
-          <w:sz w:val="20"/>
-          <w:szCs w:val="20"/>
-        </w:rPr>
-        <w:t>ies taking longer than 1000 milliseconds (slow queries only)</w:t>
+        <w:t xml:space="preserve"> the execution threshold to log queries taking longer than 1000 milliseconds (slow queries only)</w:t>
       </w:r>
     </w:p>
     <w:p>
@@ -8126,10 +8099,7 @@
       </w:r>
       <w:proofErr w:type="spellEnd"/>
       <w:r>
-        <w:t>” variable to t</w:t>
-      </w:r>
-      <w:r>
-        <w:t xml:space="preserve">he logs folder inside the </w:t>
+        <w:t xml:space="preserve">” variable to the logs folder inside the </w:t>
       </w:r>
       <w:proofErr w:type="spellStart"/>
       <w:r>
@@ -8599,6 +8569,7 @@
           <w:sz w:val="20"/>
           <w:szCs w:val="20"/>
         </w:rPr>
+        <w:lastRenderedPageBreak/>
         <w:t xml:space="preserve">  </w:t>
       </w:r>
       <w:proofErr w:type="gramStart"/>
@@ -8790,10 +8761,7 @@
         <w:pStyle w:val="ListParagraph"/>
       </w:pPr>
       <w:r>
-        <w:t>Examp</w:t>
-      </w:r>
-      <w:r>
-        <w:t>le for Oracle</w:t>
+        <w:t>Example for Oracle</w:t>
       </w:r>
     </w:p>
     <w:p>
@@ -8929,7 +8897,6 @@
           <w:sz w:val="20"/>
           <w:szCs w:val="20"/>
         </w:rPr>
-        <w:lastRenderedPageBreak/>
         <w:t xml:space="preserve">  </w:t>
       </w:r>
       <w:proofErr w:type="spellStart"/>
@@ -9164,15 +9131,7 @@
           <w:sz w:val="20"/>
           <w:szCs w:val="20"/>
         </w:rPr>
-        <w:t>="</w:t>
-      </w:r>
-      <w:r>
-        <w:rPr>
-          <w:rFonts w:ascii="Courier New" w:hAnsi="Courier New" w:cs="Courier New"/>
-          <w:sz w:val="20"/>
-          <w:szCs w:val="20"/>
-        </w:rPr>
-        <w:t>com.p6spy.engine.spy.P6SpyDriver"</w:t>
+        <w:t>="com.p6spy.engine.spy.P6SpyDriver"</w:t>
       </w:r>
     </w:p>
     <w:p>
@@ -9624,15 +9583,7 @@
           <w:sz w:val="20"/>
           <w:szCs w:val="20"/>
         </w:rPr>
-        <w:t>pas</w:t>
-      </w:r>
-      <w:r>
-        <w:rPr>
-          <w:rFonts w:ascii="Courier New" w:hAnsi="Courier New" w:cs="Courier New"/>
-          <w:sz w:val="20"/>
-          <w:szCs w:val="20"/>
-        </w:rPr>
-        <w:t>sword</w:t>
+        <w:t>password</w:t>
       </w:r>
       <w:proofErr w:type="gramEnd"/>
       <w:r>
@@ -9999,13 +9950,9 @@
       </w:r>
     </w:p>
     <w:p/>
-    <w:p/>
-    <w:p>
-      <w:r>
-        <w:t xml:space="preserve">Once the spy.log file </w:t>
-      </w:r>
-      <w:r>
-        <w:t>has been processed the following information is show:</w:t>
+    <w:p>
+      <w:r>
+        <w:t>Once the spy.log file has been processed the following information is show:</w:t>
       </w:r>
     </w:p>
     <w:p>
@@ -10111,8 +10058,6 @@
         </w:drawing>
       </w:r>
     </w:p>
-    <w:p/>
-    <w:p/>
     <w:p>
       <w:pPr>
         <w:pStyle w:val="Heading1"/>
@@ -10121,11 +10066,233 @@
           <w:numId w:val="1"/>
         </w:numPr>
       </w:pPr>
-      <w:bookmarkStart w:id="45" w:name="_Toc481064376"/>
+      <w:bookmarkStart w:id="55" w:name="_Toc481129697"/>
+      <w:r>
+        <w:t xml:space="preserve">Starting / Stopping the </w:t>
+      </w:r>
+      <w:proofErr w:type="spellStart"/>
+      <w:r>
+        <w:t>logstash</w:t>
+      </w:r>
+      <w:proofErr w:type="spellEnd"/>
+      <w:r>
+        <w:t xml:space="preserve"> agent</w:t>
+      </w:r>
+      <w:bookmarkEnd w:id="55"/>
+    </w:p>
+    <w:p>
+      <w:r>
+        <w:t xml:space="preserve">The </w:t>
+      </w:r>
+      <w:proofErr w:type="spellStart"/>
+      <w:r>
+        <w:t>logstash</w:t>
+      </w:r>
+      <w:proofErr w:type="spellEnd"/>
+      <w:r>
+        <w:t xml:space="preserve"> agent script can be started from the command line with "./run_log</w:t>
+      </w:r>
+      <w:r>
+        <w:t>stash.sh start" as shown below:</w:t>
+      </w:r>
+    </w:p>
+    <w:p>
+      <w:pPr>
+        <w:pBdr>
+          <w:top w:val="single" w:sz="4" w:space="1" w:color="auto"/>
+          <w:left w:val="single" w:sz="4" w:space="4" w:color="auto"/>
+          <w:bottom w:val="single" w:sz="4" w:space="1" w:color="auto"/>
+          <w:right w:val="single" w:sz="4" w:space="4" w:color="auto"/>
+        </w:pBdr>
+        <w:spacing w:after="0"/>
+      </w:pPr>
+      <w:r>
+        <w:t>./run_logstash.sh start</w:t>
+      </w:r>
+    </w:p>
+    <w:p>
+      <w:pPr>
+        <w:pBdr>
+          <w:top w:val="single" w:sz="4" w:space="1" w:color="auto"/>
+          <w:left w:val="single" w:sz="4" w:space="4" w:color="auto"/>
+          <w:bottom w:val="single" w:sz="4" w:space="1" w:color="auto"/>
+          <w:right w:val="single" w:sz="4" w:space="4" w:color="auto"/>
+        </w:pBdr>
+        <w:spacing w:after="0"/>
+      </w:pPr>
+      <w:r>
+        <w:t xml:space="preserve">Starting </w:t>
+      </w:r>
+      <w:proofErr w:type="spellStart"/>
+      <w:r>
+        <w:t>logstash</w:t>
+      </w:r>
+      <w:proofErr w:type="spellEnd"/>
+    </w:p>
+    <w:p>
+      <w:pPr>
+        <w:pBdr>
+          <w:top w:val="single" w:sz="4" w:space="1" w:color="auto"/>
+          <w:left w:val="single" w:sz="4" w:space="4" w:color="auto"/>
+          <w:bottom w:val="single" w:sz="4" w:space="1" w:color="auto"/>
+          <w:right w:val="single" w:sz="4" w:space="4" w:color="auto"/>
+        </w:pBdr>
+        <w:spacing w:after="0"/>
+      </w:pPr>
+      <w:r>
+        <w:t xml:space="preserve">Starting </w:t>
+      </w:r>
+      <w:proofErr w:type="spellStart"/>
+      <w:r>
+        <w:t>jstatbeat</w:t>
+      </w:r>
+      <w:proofErr w:type="spellEnd"/>
+    </w:p>
+    <w:p>
+      <w:pPr>
+        <w:pBdr>
+          <w:top w:val="single" w:sz="4" w:space="1" w:color="auto"/>
+          <w:left w:val="single" w:sz="4" w:space="4" w:color="auto"/>
+          <w:bottom w:val="single" w:sz="4" w:space="1" w:color="auto"/>
+          <w:right w:val="single" w:sz="4" w:space="4" w:color="auto"/>
+        </w:pBdr>
+        <w:spacing w:after="0"/>
+      </w:pPr>
+      <w:r>
+        <w:t xml:space="preserve">Starting </w:t>
+      </w:r>
+      <w:proofErr w:type="spellStart"/>
+      <w:r>
+        <w:t>dstat</w:t>
+      </w:r>
+      <w:proofErr w:type="spellEnd"/>
+    </w:p>
+    <w:p>
+      <w:pPr>
+        <w:pBdr>
+          <w:top w:val="single" w:sz="4" w:space="1" w:color="auto"/>
+          <w:left w:val="single" w:sz="4" w:space="4" w:color="auto"/>
+          <w:bottom w:val="single" w:sz="4" w:space="1" w:color="auto"/>
+          <w:right w:val="single" w:sz="4" w:space="4" w:color="auto"/>
+        </w:pBdr>
+        <w:spacing w:after="0"/>
+      </w:pPr>
+      <w:r>
+        <w:t>Staring audit access script</w:t>
+      </w:r>
+    </w:p>
+    <w:p/>
+    <w:p>
+      <w:proofErr w:type="gramStart"/>
+      <w:r>
+        <w:t>and</w:t>
+      </w:r>
+      <w:proofErr w:type="gramEnd"/>
+      <w:r>
+        <w:t xml:space="preserve"> can be stopped with the command "./run_lo</w:t>
+      </w:r>
+      <w:r>
+        <w:t>gstash.sh stop" as shown below:</w:t>
+      </w:r>
+    </w:p>
+    <w:p>
+      <w:pPr>
+        <w:pBdr>
+          <w:top w:val="single" w:sz="4" w:space="1" w:color="auto"/>
+          <w:left w:val="single" w:sz="4" w:space="4" w:color="auto"/>
+          <w:bottom w:val="single" w:sz="4" w:space="1" w:color="auto"/>
+          <w:right w:val="single" w:sz="4" w:space="4" w:color="auto"/>
+        </w:pBdr>
+        <w:spacing w:after="0"/>
+      </w:pPr>
+      <w:r>
+        <w:t>./run_logstash.sh stop</w:t>
+      </w:r>
+    </w:p>
+    <w:p>
+      <w:pPr>
+        <w:pBdr>
+          <w:top w:val="single" w:sz="4" w:space="1" w:color="auto"/>
+          <w:left w:val="single" w:sz="4" w:space="4" w:color="auto"/>
+          <w:bottom w:val="single" w:sz="4" w:space="1" w:color="auto"/>
+          <w:right w:val="single" w:sz="4" w:space="4" w:color="auto"/>
+        </w:pBdr>
+        <w:spacing w:after="0"/>
+      </w:pPr>
+      <w:r>
+        <w:t xml:space="preserve">Stopping </w:t>
+      </w:r>
+      <w:proofErr w:type="spellStart"/>
+      <w:r>
+        <w:t>logstash</w:t>
+      </w:r>
+      <w:proofErr w:type="spellEnd"/>
+    </w:p>
+    <w:p>
+      <w:pPr>
+        <w:pBdr>
+          <w:top w:val="single" w:sz="4" w:space="1" w:color="auto"/>
+          <w:left w:val="single" w:sz="4" w:space="4" w:color="auto"/>
+          <w:bottom w:val="single" w:sz="4" w:space="1" w:color="auto"/>
+          <w:right w:val="single" w:sz="4" w:space="4" w:color="auto"/>
+        </w:pBdr>
+        <w:spacing w:after="0"/>
+      </w:pPr>
+      <w:r>
+        <w:t xml:space="preserve">Stopping </w:t>
+      </w:r>
+      <w:proofErr w:type="spellStart"/>
+      <w:r>
+        <w:t>jstatbeat</w:t>
+      </w:r>
+      <w:proofErr w:type="spellEnd"/>
+    </w:p>
+    <w:p>
+      <w:pPr>
+        <w:pBdr>
+          <w:top w:val="single" w:sz="4" w:space="1" w:color="auto"/>
+          <w:left w:val="single" w:sz="4" w:space="4" w:color="auto"/>
+          <w:bottom w:val="single" w:sz="4" w:space="1" w:color="auto"/>
+          <w:right w:val="single" w:sz="4" w:space="4" w:color="auto"/>
+        </w:pBdr>
+        <w:spacing w:after="0"/>
+      </w:pPr>
+      <w:r>
+        <w:t xml:space="preserve">Stopping </w:t>
+      </w:r>
+      <w:proofErr w:type="spellStart"/>
+      <w:r>
+        <w:t>dstat</w:t>
+      </w:r>
+      <w:proofErr w:type="spellEnd"/>
+    </w:p>
+    <w:p>
+      <w:pPr>
+        <w:pBdr>
+          <w:top w:val="single" w:sz="4" w:space="1" w:color="auto"/>
+          <w:left w:val="single" w:sz="4" w:space="4" w:color="auto"/>
+          <w:bottom w:val="single" w:sz="4" w:space="1" w:color="auto"/>
+          <w:right w:val="single" w:sz="4" w:space="4" w:color="auto"/>
+        </w:pBdr>
+        <w:spacing w:after="0"/>
+      </w:pPr>
+      <w:r>
+        <w:t>Stopping audit access script</w:t>
+      </w:r>
+    </w:p>
+    <w:p>
+      <w:pPr>
+        <w:pStyle w:val="Heading1"/>
+        <w:numPr>
+          <w:ilvl w:val="0"/>
+          <w:numId w:val="1"/>
+        </w:numPr>
+      </w:pPr>
+      <w:bookmarkStart w:id="56" w:name="_Toc481129698"/>
       <w:r>
         <w:t>Accessing the Dashboard</w:t>
       </w:r>
-      <w:bookmarkEnd w:id="45"/>
+      <w:bookmarkEnd w:id="56"/>
     </w:p>
     <w:p>
       <w:r>
@@ -10147,6 +10314,7 @@
           <w:noProof/>
           <w:lang w:eastAsia="en-GB"/>
         </w:rPr>
+        <w:lastRenderedPageBreak/>
         <w:drawing>
           <wp:inline distT="0" distB="8890" distL="0" distR="2540">
             <wp:extent cx="5731510" cy="1915795"/>
@@ -10188,10 +10356,7 @@
     </w:p>
     <w:p>
       <w:r>
-        <w:t>The d</w:t>
-      </w:r>
-      <w:r>
-        <w:t>ata should be available for the selected time period.</w:t>
+        <w:t>The data should be available for the selected time period.</w:t>
       </w:r>
     </w:p>
     <w:p>
@@ -10200,7 +10365,6 @@
           <w:noProof/>
           <w:lang w:eastAsia="en-GB"/>
         </w:rPr>
-        <w:lastRenderedPageBreak/>
         <w:drawing>
           <wp:inline distT="0" distB="1905" distL="0" distR="2540">
             <wp:extent cx="5731510" cy="2989580"/>
@@ -10290,7 +10454,6 @@
         </w:drawing>
       </w:r>
     </w:p>
-    <w:p/>
     <w:p>
       <w:pPr>
         <w:pStyle w:val="Heading1"/>
@@ -10299,11 +10462,11 @@
           <w:numId w:val="1"/>
         </w:numPr>
       </w:pPr>
-      <w:bookmarkStart w:id="46" w:name="_Toc481064377"/>
+      <w:bookmarkStart w:id="57" w:name="_Toc481129699"/>
       <w:r>
         <w:t>Accessing the container</w:t>
       </w:r>
-      <w:bookmarkEnd w:id="46"/>
+      <w:bookmarkEnd w:id="57"/>
       <w:r>
         <w:t xml:space="preserve"> </w:t>
       </w:r>
@@ -10384,11 +10547,12 @@
           <w:numId w:val="1"/>
         </w:numPr>
       </w:pPr>
-      <w:bookmarkStart w:id="47" w:name="_Toc481064378"/>
-      <w:r>
+      <w:bookmarkStart w:id="58" w:name="_Toc481129700"/>
+      <w:r>
+        <w:lastRenderedPageBreak/>
         <w:t>Stopping the container</w:t>
       </w:r>
-      <w:bookmarkEnd w:id="47"/>
+      <w:bookmarkEnd w:id="58"/>
     </w:p>
     <w:p>
       <w:r>
@@ -10442,7 +10606,7 @@
           <w:numId w:val="1"/>
         </w:numPr>
       </w:pPr>
-      <w:bookmarkStart w:id="48" w:name="_Toc481064379"/>
+      <w:bookmarkStart w:id="59" w:name="_Toc481129701"/>
       <w:r>
         <w:t xml:space="preserve">Removing the </w:t>
       </w:r>
@@ -10452,12 +10616,9 @@
       </w:r>
       <w:proofErr w:type="spellEnd"/>
       <w:r>
-        <w:t xml:space="preserve"> Contai</w:t>
-      </w:r>
-      <w:r>
-        <w:t>ner</w:t>
-      </w:r>
-      <w:bookmarkEnd w:id="48"/>
+        <w:t xml:space="preserve"> Container</w:t>
+      </w:r>
+      <w:bookmarkEnd w:id="59"/>
     </w:p>
     <w:p>
       <w:r>
@@ -10527,9 +10688,8 @@
           <w:numId w:val="1"/>
         </w:numPr>
       </w:pPr>
-      <w:bookmarkStart w:id="49" w:name="_Toc481064380"/>
-      <w:r>
-        <w:lastRenderedPageBreak/>
+      <w:bookmarkStart w:id="60" w:name="_Toc481129702"/>
+      <w:r>
         <w:t xml:space="preserve">Removing the </w:t>
       </w:r>
       <w:proofErr w:type="spellStart"/>
@@ -10540,7 +10700,7 @@
       <w:r>
         <w:t xml:space="preserve"> Image</w:t>
       </w:r>
-      <w:bookmarkEnd w:id="49"/>
+      <w:bookmarkEnd w:id="60"/>
     </w:p>
     <w:p>
       <w:r>
@@ -10574,14 +10734,7 @@
           <w:sz w:val="20"/>
           <w:szCs w:val="20"/>
         </w:rPr>
-        <w:t>docke</w:t>
-      </w:r>
-      <w:r>
-        <w:rPr>
-          <w:sz w:val="20"/>
-          <w:szCs w:val="20"/>
-        </w:rPr>
-        <w:t>r</w:t>
+        <w:t>docker</w:t>
       </w:r>
       <w:proofErr w:type="spellEnd"/>
       <w:proofErr w:type="gramEnd"/>
@@ -10622,11 +10775,11 @@
       <w:pPr>
         <w:pStyle w:val="Heading1"/>
       </w:pPr>
-      <w:bookmarkStart w:id="50" w:name="_Toc481064381"/>
+      <w:bookmarkStart w:id="61" w:name="_Toc481129703"/>
       <w:r>
         <w:t>Happy Monitoring!!!</w:t>
       </w:r>
-      <w:bookmarkEnd w:id="50"/>
+      <w:bookmarkEnd w:id="61"/>
     </w:p>
     <w:p>
       <w:pPr>
@@ -13258,7 +13411,7 @@
 </file>
 
 <file path=customXml/itemProps1.xml><?xml version="1.0" encoding="utf-8"?>
-<ds:datastoreItem xmlns:ds="http://schemas.openxmlformats.org/officeDocument/2006/customXml" ds:itemID="{F8C3623E-5CE2-440A-994D-8F7F22363F69}">
+<ds:datastoreItem xmlns:ds="http://schemas.openxmlformats.org/officeDocument/2006/customXml" ds:itemID="{99AB07EF-198A-4673-A319-AF62FA814488}">
   <ds:schemaRefs>
     <ds:schemaRef ds:uri="http://schemas.openxmlformats.org/officeDocument/2006/bibliography"/>
   </ds:schemaRefs>

</xml_diff>

<commit_message>
Added note to restart logstash agent after restaring alfresco so the GC process can work on the new process id
</commit_message>
<xml_diff>
--- a/Docker-ELK-Alfresco-Monitoring.docx
+++ b/Docker-ELK-Alfresco-Monitoring.docx
@@ -42,7 +42,7 @@
           <w:docPartGallery w:val="Table of Contents"/>
           <w:docPartUnique w:val="true"/>
         </w:docPartObj>
-        <w:id w:val="2019809077"/>
+        <w:id w:val="473681446"/>
       </w:sdtPr>
       <w:sdtContent>
         <w:p>
@@ -2942,12 +2942,12 @@
           <w:szCs w:val="26"/>
         </w:rPr>
       </w:pPr>
-      <w:bookmarkStart w:id="12" w:name="_Toc481129680"/>
+      <w:bookmarkStart w:id="12" w:name="_Toc480663886"/>
       <w:bookmarkStart w:id="13" w:name="_Toc481064359"/>
-      <w:bookmarkStart w:id="14" w:name="_Toc480663886"/>
-      <w:bookmarkStart w:id="15" w:name="_Toc481129680"/>
+      <w:bookmarkStart w:id="14" w:name="_Toc481129680"/>
+      <w:bookmarkStart w:id="15" w:name="_Toc480663886"/>
       <w:bookmarkStart w:id="16" w:name="_Toc481064359"/>
-      <w:bookmarkStart w:id="17" w:name="_Toc480663886"/>
+      <w:bookmarkStart w:id="17" w:name="_Toc481129680"/>
       <w:bookmarkEnd w:id="15"/>
       <w:bookmarkEnd w:id="16"/>
       <w:bookmarkEnd w:id="17"/>
@@ -2985,12 +2985,12 @@
           <w:szCs w:val="26"/>
         </w:rPr>
       </w:pPr>
-      <w:bookmarkStart w:id="18" w:name="_Toc481129681"/>
+      <w:bookmarkStart w:id="18" w:name="_Toc480663887"/>
       <w:bookmarkStart w:id="19" w:name="_Toc481064360"/>
-      <w:bookmarkStart w:id="20" w:name="_Toc480663887"/>
-      <w:bookmarkStart w:id="21" w:name="_Toc481129681"/>
+      <w:bookmarkStart w:id="20" w:name="_Toc481129681"/>
+      <w:bookmarkStart w:id="21" w:name="_Toc480663887"/>
       <w:bookmarkStart w:id="22" w:name="_Toc481064360"/>
-      <w:bookmarkStart w:id="23" w:name="_Toc480663887"/>
+      <w:bookmarkStart w:id="23" w:name="_Toc481129681"/>
       <w:bookmarkEnd w:id="21"/>
       <w:bookmarkEnd w:id="22"/>
       <w:bookmarkEnd w:id="23"/>
@@ -3028,12 +3028,12 @@
           <w:szCs w:val="26"/>
         </w:rPr>
       </w:pPr>
-      <w:bookmarkStart w:id="24" w:name="_Toc481129682"/>
+      <w:bookmarkStart w:id="24" w:name="_Toc480663888"/>
       <w:bookmarkStart w:id="25" w:name="_Toc481064361"/>
-      <w:bookmarkStart w:id="26" w:name="_Toc480663888"/>
-      <w:bookmarkStart w:id="27" w:name="_Toc481129682"/>
+      <w:bookmarkStart w:id="26" w:name="_Toc481129682"/>
+      <w:bookmarkStart w:id="27" w:name="_Toc480663888"/>
       <w:bookmarkStart w:id="28" w:name="_Toc481064361"/>
-      <w:bookmarkStart w:id="29" w:name="_Toc480663888"/>
+      <w:bookmarkStart w:id="29" w:name="_Toc481129682"/>
       <w:bookmarkEnd w:id="27"/>
       <w:bookmarkEnd w:id="28"/>
       <w:bookmarkEnd w:id="29"/>
@@ -3071,12 +3071,12 @@
           <w:szCs w:val="26"/>
         </w:rPr>
       </w:pPr>
-      <w:bookmarkStart w:id="30" w:name="_Toc481129683"/>
+      <w:bookmarkStart w:id="30" w:name="_Toc480663889"/>
       <w:bookmarkStart w:id="31" w:name="_Toc481064362"/>
-      <w:bookmarkStart w:id="32" w:name="_Toc480663889"/>
-      <w:bookmarkStart w:id="33" w:name="_Toc481129683"/>
+      <w:bookmarkStart w:id="32" w:name="_Toc481129683"/>
+      <w:bookmarkStart w:id="33" w:name="_Toc480663889"/>
       <w:bookmarkStart w:id="34" w:name="_Toc481064362"/>
-      <w:bookmarkStart w:id="35" w:name="_Toc480663889"/>
+      <w:bookmarkStart w:id="35" w:name="_Toc481129683"/>
       <w:bookmarkEnd w:id="33"/>
       <w:bookmarkEnd w:id="34"/>
       <w:bookmarkEnd w:id="35"/>
@@ -3114,12 +3114,12 @@
           <w:szCs w:val="26"/>
         </w:rPr>
       </w:pPr>
-      <w:bookmarkStart w:id="36" w:name="_Toc481129684"/>
+      <w:bookmarkStart w:id="36" w:name="_Toc480663890"/>
       <w:bookmarkStart w:id="37" w:name="_Toc481064363"/>
-      <w:bookmarkStart w:id="38" w:name="_Toc480663890"/>
-      <w:bookmarkStart w:id="39" w:name="_Toc481129684"/>
+      <w:bookmarkStart w:id="38" w:name="_Toc481129684"/>
+      <w:bookmarkStart w:id="39" w:name="_Toc480663890"/>
       <w:bookmarkStart w:id="40" w:name="_Toc481064363"/>
-      <w:bookmarkStart w:id="41" w:name="_Toc480663890"/>
+      <w:bookmarkStart w:id="41" w:name="_Toc481129684"/>
       <w:bookmarkEnd w:id="39"/>
       <w:bookmarkEnd w:id="40"/>
       <w:bookmarkEnd w:id="41"/>
@@ -3157,12 +3157,12 @@
           <w:szCs w:val="26"/>
         </w:rPr>
       </w:pPr>
-      <w:bookmarkStart w:id="42" w:name="_Toc481129685"/>
+      <w:bookmarkStart w:id="42" w:name="_Toc480663891"/>
       <w:bookmarkStart w:id="43" w:name="_Toc481064364"/>
-      <w:bookmarkStart w:id="44" w:name="_Toc480663891"/>
-      <w:bookmarkStart w:id="45" w:name="_Toc481129685"/>
+      <w:bookmarkStart w:id="44" w:name="_Toc481129685"/>
+      <w:bookmarkStart w:id="45" w:name="_Toc480663891"/>
       <w:bookmarkStart w:id="46" w:name="_Toc481064364"/>
-      <w:bookmarkStart w:id="47" w:name="_Toc480663891"/>
+      <w:bookmarkStart w:id="47" w:name="_Toc481129685"/>
       <w:bookmarkEnd w:id="45"/>
       <w:bookmarkEnd w:id="46"/>
       <w:bookmarkEnd w:id="47"/>
@@ -3200,12 +3200,12 @@
           <w:szCs w:val="26"/>
         </w:rPr>
       </w:pPr>
-      <w:bookmarkStart w:id="48" w:name="_Toc481129686"/>
+      <w:bookmarkStart w:id="48" w:name="_Toc480663892"/>
       <w:bookmarkStart w:id="49" w:name="_Toc481064365"/>
-      <w:bookmarkStart w:id="50" w:name="_Toc480663892"/>
-      <w:bookmarkStart w:id="51" w:name="_Toc481129686"/>
+      <w:bookmarkStart w:id="50" w:name="_Toc481129686"/>
+      <w:bookmarkStart w:id="51" w:name="_Toc480663892"/>
       <w:bookmarkStart w:id="52" w:name="_Toc481064365"/>
-      <w:bookmarkStart w:id="53" w:name="_Toc480663892"/>
+      <w:bookmarkStart w:id="53" w:name="_Toc481129686"/>
       <w:bookmarkEnd w:id="51"/>
       <w:bookmarkEnd w:id="52"/>
       <w:bookmarkEnd w:id="53"/>
@@ -3243,12 +3243,12 @@
           <w:szCs w:val="26"/>
         </w:rPr>
       </w:pPr>
-      <w:bookmarkStart w:id="54" w:name="_Toc481129687"/>
+      <w:bookmarkStart w:id="54" w:name="_Toc480663893"/>
       <w:bookmarkStart w:id="55" w:name="_Toc481064366"/>
-      <w:bookmarkStart w:id="56" w:name="_Toc480663893"/>
-      <w:bookmarkStart w:id="57" w:name="_Toc481129687"/>
+      <w:bookmarkStart w:id="56" w:name="_Toc481129687"/>
+      <w:bookmarkStart w:id="57" w:name="_Toc480663893"/>
       <w:bookmarkStart w:id="58" w:name="_Toc481064366"/>
-      <w:bookmarkStart w:id="59" w:name="_Toc480663893"/>
+      <w:bookmarkStart w:id="59" w:name="_Toc481129687"/>
       <w:bookmarkEnd w:id="57"/>
       <w:bookmarkEnd w:id="58"/>
       <w:bookmarkEnd w:id="59"/>
@@ -3286,12 +3286,12 @@
           <w:szCs w:val="26"/>
         </w:rPr>
       </w:pPr>
-      <w:bookmarkStart w:id="60" w:name="_Toc481129688"/>
+      <w:bookmarkStart w:id="60" w:name="_Toc480663894"/>
       <w:bookmarkStart w:id="61" w:name="_Toc481064367"/>
-      <w:bookmarkStart w:id="62" w:name="_Toc480663894"/>
-      <w:bookmarkStart w:id="63" w:name="_Toc481129688"/>
+      <w:bookmarkStart w:id="62" w:name="_Toc481129688"/>
+      <w:bookmarkStart w:id="63" w:name="_Toc480663894"/>
       <w:bookmarkStart w:id="64" w:name="_Toc481064367"/>
-      <w:bookmarkStart w:id="65" w:name="_Toc480663894"/>
+      <w:bookmarkStart w:id="65" w:name="_Toc481129688"/>
       <w:bookmarkEnd w:id="63"/>
       <w:bookmarkEnd w:id="64"/>
       <w:bookmarkEnd w:id="65"/>
@@ -3329,12 +3329,12 @@
           <w:szCs w:val="26"/>
         </w:rPr>
       </w:pPr>
-      <w:bookmarkStart w:id="66" w:name="_Toc481129689"/>
+      <w:bookmarkStart w:id="66" w:name="_Toc480663895"/>
       <w:bookmarkStart w:id="67" w:name="_Toc481064368"/>
-      <w:bookmarkStart w:id="68" w:name="_Toc480663895"/>
-      <w:bookmarkStart w:id="69" w:name="_Toc481129689"/>
+      <w:bookmarkStart w:id="68" w:name="_Toc481129689"/>
+      <w:bookmarkStart w:id="69" w:name="_Toc480663895"/>
       <w:bookmarkStart w:id="70" w:name="_Toc481064368"/>
-      <w:bookmarkStart w:id="71" w:name="_Toc480663895"/>
+      <w:bookmarkStart w:id="71" w:name="_Toc481129689"/>
       <w:bookmarkEnd w:id="69"/>
       <w:bookmarkEnd w:id="70"/>
       <w:bookmarkEnd w:id="71"/>
@@ -3359,8 +3359,8 @@
         </w:numPr>
         <w:rPr/>
       </w:pPr>
-      <w:bookmarkStart w:id="72" w:name="_Toc475712905"/>
-      <w:bookmarkStart w:id="73" w:name="_Toc481129690"/>
+      <w:bookmarkStart w:id="72" w:name="_Toc481129690"/>
+      <w:bookmarkStart w:id="73" w:name="_Toc475712905"/>
       <w:bookmarkEnd w:id="72"/>
       <w:bookmarkEnd w:id="73"/>
       <w:r>
@@ -3729,8 +3729,8 @@
         <w:spacing w:lineRule="auto" w:line="240"/>
         <w:rPr/>
       </w:pPr>
-      <w:bookmarkStart w:id="74" w:name="_Toc475712906"/>
-      <w:bookmarkStart w:id="75" w:name="_Toc481129691"/>
+      <w:bookmarkStart w:id="74" w:name="_Toc481129691"/>
+      <w:bookmarkStart w:id="75" w:name="_Toc475712906"/>
       <w:bookmarkEnd w:id="74"/>
       <w:bookmarkEnd w:id="75"/>
       <w:r>
@@ -3774,7 +3774,7 @@
       <w:tblPr>
         <w:tblW w:w="9070" w:type="dxa"/>
         <w:jc w:val="left"/>
-        <w:tblInd w:w="41" w:type="dxa"/>
+        <w:tblInd w:w="38" w:type="dxa"/>
         <w:tblBorders>
           <w:top w:val="single" w:sz="2" w:space="0" w:color="000001"/>
           <w:left w:val="single" w:sz="2" w:space="0" w:color="000001"/>
@@ -3785,7 +3785,7 @@
         </w:tblBorders>
         <w:tblCellMar>
           <w:top w:w="55" w:type="dxa"/>
-          <w:left w:w="36" w:type="dxa"/>
+          <w:left w:w="33" w:type="dxa"/>
           <w:bottom w:w="55" w:type="dxa"/>
           <w:right w:w="55" w:type="dxa"/>
         </w:tblCellMar>
@@ -3809,7 +3809,7 @@
             </w:tcBorders>
             <w:shd w:color="auto" w:fill="auto" w:val="clear"/>
             <w:tcMar>
-              <w:left w:w="36" w:type="dxa"/>
+              <w:left w:w="33" w:type="dxa"/>
             </w:tcMar>
           </w:tcPr>
           <w:p>
@@ -3860,7 +3860,7 @@
       <w:tblPr>
         <w:tblW w:w="9070" w:type="dxa"/>
         <w:jc w:val="left"/>
-        <w:tblInd w:w="41" w:type="dxa"/>
+        <w:tblInd w:w="38" w:type="dxa"/>
         <w:tblBorders>
           <w:top w:val="single" w:sz="2" w:space="0" w:color="000001"/>
           <w:left w:val="single" w:sz="2" w:space="0" w:color="000001"/>
@@ -3871,7 +3871,7 @@
         </w:tblBorders>
         <w:tblCellMar>
           <w:top w:w="55" w:type="dxa"/>
-          <w:left w:w="36" w:type="dxa"/>
+          <w:left w:w="33" w:type="dxa"/>
           <w:bottom w:w="55" w:type="dxa"/>
           <w:right w:w="55" w:type="dxa"/>
         </w:tblCellMar>
@@ -3895,7 +3895,7 @@
             </w:tcBorders>
             <w:shd w:color="auto" w:fill="auto" w:val="clear"/>
             <w:tcMar>
-              <w:left w:w="36" w:type="dxa"/>
+              <w:left w:w="33" w:type="dxa"/>
             </w:tcMar>
           </w:tcPr>
           <w:p>
@@ -4126,8 +4126,8 @@
         <w:spacing w:lineRule="auto" w:line="240"/>
         <w:rPr/>
       </w:pPr>
-      <w:bookmarkStart w:id="76" w:name="_Toc475712907"/>
-      <w:bookmarkStart w:id="77" w:name="_Toc481129692"/>
+      <w:bookmarkStart w:id="76" w:name="_Toc481129692"/>
+      <w:bookmarkStart w:id="77" w:name="_Toc475712907"/>
       <w:bookmarkEnd w:id="76"/>
       <w:bookmarkEnd w:id="77"/>
       <w:r>
@@ -4165,6 +4165,7 @@
         </w:pBdr>
         <w:bidi w:val="0"/>
         <w:spacing w:before="0" w:after="0"/>
+        <w:jc w:val="left"/>
         <w:rPr>
           <w:rFonts w:ascii="Courier New" w:hAnsi="Courier New" w:eastAsia="Noto Sans CJK SC Regular" w:cs="Courier New"/>
           <w:color w:val="00000A"/>
@@ -4195,6 +4196,7 @@
         </w:pBdr>
         <w:bidi w:val="0"/>
         <w:spacing w:before="0" w:after="0"/>
+        <w:jc w:val="left"/>
         <w:rPr>
           <w:rFonts w:ascii="Courier New" w:hAnsi="Courier New" w:eastAsia="Noto Sans CJK SC Regular" w:cs="Courier New"/>
           <w:color w:val="00000A"/>
@@ -4235,6 +4237,7 @@
         </w:pBdr>
         <w:bidi w:val="0"/>
         <w:spacing w:before="0" w:after="0"/>
+        <w:jc w:val="left"/>
         <w:rPr>
           <w:rFonts w:ascii="Courier New" w:hAnsi="Courier New" w:eastAsia="Noto Sans CJK SC Regular" w:cs="Courier New"/>
           <w:color w:val="00000A"/>
@@ -4275,6 +4278,7 @@
         </w:pBdr>
         <w:bidi w:val="0"/>
         <w:spacing w:before="0" w:after="0"/>
+        <w:jc w:val="left"/>
         <w:rPr>
           <w:rFonts w:ascii="Courier New" w:hAnsi="Courier New" w:eastAsia="Noto Sans CJK SC Regular" w:cs="Courier New"/>
           <w:color w:val="00000A"/>
@@ -4315,6 +4319,7 @@
         </w:pBdr>
         <w:bidi w:val="0"/>
         <w:spacing w:before="0" w:after="0"/>
+        <w:jc w:val="left"/>
         <w:rPr>
           <w:rFonts w:ascii="Courier New" w:hAnsi="Courier New" w:eastAsia="Noto Sans CJK SC Regular" w:cs="Courier New"/>
           <w:color w:val="00000A"/>
@@ -4355,6 +4360,7 @@
         </w:pBdr>
         <w:bidi w:val="0"/>
         <w:spacing w:before="0" w:after="0"/>
+        <w:jc w:val="left"/>
         <w:rPr>
           <w:rFonts w:ascii="Courier New" w:hAnsi="Courier New" w:eastAsia="Noto Sans CJK SC Regular" w:cs="Courier New"/>
           <w:color w:val="00000A"/>
@@ -4395,6 +4401,7 @@
         </w:pBdr>
         <w:bidi w:val="0"/>
         <w:spacing w:before="0" w:after="0"/>
+        <w:jc w:val="left"/>
         <w:rPr>
           <w:rFonts w:ascii="Courier New" w:hAnsi="Courier New" w:eastAsia="Noto Sans CJK SC Regular" w:cs="Courier New"/>
           <w:color w:val="00000A"/>
@@ -4472,7 +4479,7 @@
       <w:tblPr>
         <w:tblW w:w="9070" w:type="dxa"/>
         <w:jc w:val="left"/>
-        <w:tblInd w:w="41" w:type="dxa"/>
+        <w:tblInd w:w="38" w:type="dxa"/>
         <w:tblBorders>
           <w:top w:val="single" w:sz="2" w:space="0" w:color="000001"/>
           <w:left w:val="single" w:sz="2" w:space="0" w:color="000001"/>
@@ -4483,7 +4490,7 @@
         </w:tblBorders>
         <w:tblCellMar>
           <w:top w:w="55" w:type="dxa"/>
-          <w:left w:w="36" w:type="dxa"/>
+          <w:left w:w="33" w:type="dxa"/>
           <w:bottom w:w="55" w:type="dxa"/>
           <w:right w:w="55" w:type="dxa"/>
         </w:tblCellMar>
@@ -4507,7 +4514,7 @@
             </w:tcBorders>
             <w:shd w:color="auto" w:fill="auto" w:val="clear"/>
             <w:tcMar>
-              <w:left w:w="36" w:type="dxa"/>
+              <w:left w:w="33" w:type="dxa"/>
             </w:tcMar>
           </w:tcPr>
           <w:p>
@@ -4758,9 +4765,9 @@
         <w:spacing w:lineRule="auto" w:line="240"/>
         <w:rPr/>
       </w:pPr>
-      <w:bookmarkStart w:id="78" w:name="_Toc456342513"/>
+      <w:bookmarkStart w:id="78" w:name="_Toc481129693"/>
       <w:bookmarkStart w:id="79" w:name="_Toc475712908"/>
-      <w:bookmarkStart w:id="80" w:name="_Toc481129693"/>
+      <w:bookmarkStart w:id="80" w:name="_Toc456342513"/>
       <w:bookmarkEnd w:id="78"/>
       <w:bookmarkEnd w:id="79"/>
       <w:bookmarkEnd w:id="80"/>
@@ -4815,7 +4822,7 @@
       <w:tblPr>
         <w:tblW w:w="9070" w:type="dxa"/>
         <w:jc w:val="left"/>
-        <w:tblInd w:w="41" w:type="dxa"/>
+        <w:tblInd w:w="38" w:type="dxa"/>
         <w:tblBorders>
           <w:top w:val="single" w:sz="2" w:space="0" w:color="000001"/>
           <w:left w:val="single" w:sz="2" w:space="0" w:color="000001"/>
@@ -4826,7 +4833,7 @@
         </w:tblBorders>
         <w:tblCellMar>
           <w:top w:w="55" w:type="dxa"/>
-          <w:left w:w="36" w:type="dxa"/>
+          <w:left w:w="33" w:type="dxa"/>
           <w:bottom w:w="55" w:type="dxa"/>
           <w:right w:w="55" w:type="dxa"/>
         </w:tblCellMar>
@@ -4850,7 +4857,7 @@
             </w:tcBorders>
             <w:shd w:color="auto" w:fill="auto" w:val="clear"/>
             <w:tcMar>
-              <w:left w:w="36" w:type="dxa"/>
+              <w:left w:w="33" w:type="dxa"/>
             </w:tcMar>
           </w:tcPr>
           <w:p>
@@ -4905,7 +4912,7 @@
       <w:tblPr>
         <w:tblW w:w="9079" w:type="dxa"/>
         <w:jc w:val="left"/>
-        <w:tblInd w:w="41" w:type="dxa"/>
+        <w:tblInd w:w="38" w:type="dxa"/>
         <w:tblBorders>
           <w:top w:val="single" w:sz="2" w:space="0" w:color="000001"/>
           <w:left w:val="single" w:sz="2" w:space="0" w:color="000001"/>
@@ -4916,7 +4923,7 @@
         </w:tblBorders>
         <w:tblCellMar>
           <w:top w:w="55" w:type="dxa"/>
-          <w:left w:w="36" w:type="dxa"/>
+          <w:left w:w="33" w:type="dxa"/>
           <w:bottom w:w="55" w:type="dxa"/>
           <w:right w:w="55" w:type="dxa"/>
         </w:tblCellMar>
@@ -4940,7 +4947,7 @@
             </w:tcBorders>
             <w:shd w:color="auto" w:fill="auto" w:val="clear"/>
             <w:tcMar>
-              <w:left w:w="36" w:type="dxa"/>
+              <w:left w:w="33" w:type="dxa"/>
             </w:tcMar>
           </w:tcPr>
           <w:p>
@@ -5507,8 +5514,8 @@
         <w:spacing w:lineRule="auto" w:line="240"/>
         <w:rPr/>
       </w:pPr>
-      <w:bookmarkStart w:id="82" w:name="_Toc475712910"/>
-      <w:bookmarkStart w:id="83" w:name="_Toc481129695"/>
+      <w:bookmarkStart w:id="82" w:name="_Toc481129695"/>
+      <w:bookmarkStart w:id="83" w:name="_Toc475712910"/>
       <w:bookmarkEnd w:id="82"/>
       <w:bookmarkEnd w:id="83"/>
       <w:r>
@@ -5543,8 +5550,8 @@
           <w:lang w:val="en-GB"/>
         </w:rPr>
       </w:pPr>
-      <w:bookmarkStart w:id="84" w:name="_Toc475712911"/>
-      <w:bookmarkStart w:id="85" w:name="_Toc481129696"/>
+      <w:bookmarkStart w:id="84" w:name="_Toc481129696"/>
+      <w:bookmarkStart w:id="85" w:name="_Toc475712911"/>
       <w:bookmarkEnd w:id="84"/>
       <w:bookmarkEnd w:id="85"/>
       <w:r>
@@ -7769,6 +7776,32 @@
       <w:r>
         <w:rPr/>
         <w:t>Stopping audit access script</w:t>
+      </w:r>
+    </w:p>
+    <w:p>
+      <w:pPr>
+        <w:pStyle w:val="Default"/>
+        <w:rPr/>
+      </w:pPr>
+      <w:r>
+        <w:rPr/>
+      </w:r>
+    </w:p>
+    <w:p>
+      <w:pPr>
+        <w:pStyle w:val="Normal"/>
+        <w:rPr/>
+      </w:pPr>
+      <w:r>
+        <w:rPr>
+          <w:b/>
+          <w:bCs/>
+        </w:rPr>
+        <w:t>Note</w:t>
+      </w:r>
+      <w:r>
+        <w:rPr/>
+        <w:t>: If Alfresco is restarted then restart logstash-agent. This is needed since there is a script collecting GC data for a specific process id...restarting Alfresco changes the process id of the java process and therefore we need to restart the GC script.</w:t>
       </w:r>
     </w:p>
     <w:p>
@@ -10372,6 +10405,259 @@
   </w:style>
   <w:style w:type="character" w:styleId="ListLabel125">
     <w:name w:val="ListLabel 125"/>
+    <w:qFormat/>
+    <w:rPr>
+      <w:rFonts w:cs="Wingdings"/>
+    </w:rPr>
+  </w:style>
+  <w:style w:type="character" w:styleId="ListLabel126">
+    <w:name w:val="ListLabel 126"/>
+    <w:qFormat/>
+    <w:rPr>
+      <w:rFonts w:cs="Wingdings"/>
+      <w:sz w:val="20"/>
+    </w:rPr>
+  </w:style>
+  <w:style w:type="character" w:styleId="ListLabel127">
+    <w:name w:val="ListLabel 127"/>
+    <w:qFormat/>
+    <w:rPr>
+      <w:rFonts w:cs="Courier New"/>
+    </w:rPr>
+  </w:style>
+  <w:style w:type="character" w:styleId="ListLabel128">
+    <w:name w:val="ListLabel 128"/>
+    <w:qFormat/>
+    <w:rPr>
+      <w:rFonts w:cs="Wingdings"/>
+    </w:rPr>
+  </w:style>
+  <w:style w:type="character" w:styleId="ListLabel129">
+    <w:name w:val="ListLabel 129"/>
+    <w:qFormat/>
+    <w:rPr>
+      <w:rFonts w:cs="Symbol"/>
+    </w:rPr>
+  </w:style>
+  <w:style w:type="character" w:styleId="ListLabel130">
+    <w:name w:val="ListLabel 130"/>
+    <w:qFormat/>
+    <w:rPr>
+      <w:rFonts w:cs="Courier New"/>
+    </w:rPr>
+  </w:style>
+  <w:style w:type="character" w:styleId="ListLabel131">
+    <w:name w:val="ListLabel 131"/>
+    <w:qFormat/>
+    <w:rPr>
+      <w:rFonts w:cs="Wingdings"/>
+    </w:rPr>
+  </w:style>
+  <w:style w:type="character" w:styleId="ListLabel132">
+    <w:name w:val="ListLabel 132"/>
+    <w:qFormat/>
+    <w:rPr>
+      <w:rFonts w:cs="Symbol"/>
+    </w:rPr>
+  </w:style>
+  <w:style w:type="character" w:styleId="ListLabel133">
+    <w:name w:val="ListLabel 133"/>
+    <w:qFormat/>
+    <w:rPr>
+      <w:rFonts w:cs="Courier New"/>
+    </w:rPr>
+  </w:style>
+  <w:style w:type="character" w:styleId="ListLabel134">
+    <w:name w:val="ListLabel 134"/>
+    <w:qFormat/>
+    <w:rPr>
+      <w:rFonts w:cs="Wingdings"/>
+    </w:rPr>
+  </w:style>
+  <w:style w:type="character" w:styleId="ListLabel135">
+    <w:name w:val="ListLabel 135"/>
+    <w:qFormat/>
+    <w:rPr>
+      <w:rFonts w:cs="Symbol"/>
+    </w:rPr>
+  </w:style>
+  <w:style w:type="character" w:styleId="ListLabel136">
+    <w:name w:val="ListLabel 136"/>
+    <w:qFormat/>
+    <w:rPr>
+      <w:rFonts w:cs="Courier New"/>
+    </w:rPr>
+  </w:style>
+  <w:style w:type="character" w:styleId="ListLabel137">
+    <w:name w:val="ListLabel 137"/>
+    <w:qFormat/>
+    <w:rPr>
+      <w:rFonts w:cs="Wingdings"/>
+    </w:rPr>
+  </w:style>
+  <w:style w:type="character" w:styleId="ListLabel138">
+    <w:name w:val="ListLabel 138"/>
+    <w:qFormat/>
+    <w:rPr>
+      <w:rFonts w:cs="Symbol"/>
+    </w:rPr>
+  </w:style>
+  <w:style w:type="character" w:styleId="ListLabel139">
+    <w:name w:val="ListLabel 139"/>
+    <w:qFormat/>
+    <w:rPr>
+      <w:rFonts w:cs="Courier New"/>
+    </w:rPr>
+  </w:style>
+  <w:style w:type="character" w:styleId="ListLabel140">
+    <w:name w:val="ListLabel 140"/>
+    <w:qFormat/>
+    <w:rPr>
+      <w:rFonts w:cs="Wingdings"/>
+    </w:rPr>
+  </w:style>
+  <w:style w:type="character" w:styleId="ListLabel141">
+    <w:name w:val="ListLabel 141"/>
+    <w:qFormat/>
+    <w:rPr>
+      <w:rFonts w:cs="Symbol"/>
+    </w:rPr>
+  </w:style>
+  <w:style w:type="character" w:styleId="ListLabel142">
+    <w:name w:val="ListLabel 142"/>
+    <w:qFormat/>
+    <w:rPr>
+      <w:rFonts w:cs="Courier New"/>
+    </w:rPr>
+  </w:style>
+  <w:style w:type="character" w:styleId="ListLabel143">
+    <w:name w:val="ListLabel 143"/>
+    <w:qFormat/>
+    <w:rPr>
+      <w:rFonts w:cs="Wingdings"/>
+    </w:rPr>
+  </w:style>
+  <w:style w:type="character" w:styleId="ListLabel144">
+    <w:name w:val="ListLabel 144"/>
+    <w:qFormat/>
+    <w:rPr>
+      <w:rFonts w:cs="Symbol"/>
+    </w:rPr>
+  </w:style>
+  <w:style w:type="character" w:styleId="ListLabel145">
+    <w:name w:val="ListLabel 145"/>
+    <w:qFormat/>
+    <w:rPr>
+      <w:rFonts w:cs="Courier New"/>
+    </w:rPr>
+  </w:style>
+  <w:style w:type="character" w:styleId="ListLabel146">
+    <w:name w:val="ListLabel 146"/>
+    <w:qFormat/>
+    <w:rPr>
+      <w:rFonts w:cs="Wingdings"/>
+    </w:rPr>
+  </w:style>
+  <w:style w:type="character" w:styleId="ListLabel147">
+    <w:name w:val="ListLabel 147"/>
+    <w:qFormat/>
+    <w:rPr>
+      <w:rFonts w:cs="Symbol"/>
+    </w:rPr>
+  </w:style>
+  <w:style w:type="character" w:styleId="ListLabel148">
+    <w:name w:val="ListLabel 148"/>
+    <w:qFormat/>
+    <w:rPr>
+      <w:rFonts w:cs="Courier New"/>
+    </w:rPr>
+  </w:style>
+  <w:style w:type="character" w:styleId="ListLabel149">
+    <w:name w:val="ListLabel 149"/>
+    <w:qFormat/>
+    <w:rPr>
+      <w:rFonts w:cs="Wingdings"/>
+    </w:rPr>
+  </w:style>
+  <w:style w:type="character" w:styleId="ListLabel150">
+    <w:name w:val="ListLabel 150"/>
+    <w:qFormat/>
+    <w:rPr>
+      <w:rFonts w:cs="Symbol"/>
+    </w:rPr>
+  </w:style>
+  <w:style w:type="character" w:styleId="ListLabel151">
+    <w:name w:val="ListLabel 151"/>
+    <w:qFormat/>
+    <w:rPr>
+      <w:rFonts w:cs="Courier New"/>
+    </w:rPr>
+  </w:style>
+  <w:style w:type="character" w:styleId="ListLabel152">
+    <w:name w:val="ListLabel 152"/>
+    <w:qFormat/>
+    <w:rPr>
+      <w:rFonts w:cs="Wingdings"/>
+    </w:rPr>
+  </w:style>
+  <w:style w:type="character" w:styleId="ListLabel153">
+    <w:name w:val="ListLabel 153"/>
+    <w:qFormat/>
+    <w:rPr>
+      <w:rFonts w:cs="Symbol"/>
+    </w:rPr>
+  </w:style>
+  <w:style w:type="character" w:styleId="ListLabel154">
+    <w:name w:val="ListLabel 154"/>
+    <w:qFormat/>
+    <w:rPr>
+      <w:rFonts w:cs="Courier New"/>
+    </w:rPr>
+  </w:style>
+  <w:style w:type="character" w:styleId="ListLabel155">
+    <w:name w:val="ListLabel 155"/>
+    <w:qFormat/>
+    <w:rPr>
+      <w:rFonts w:cs="Wingdings"/>
+    </w:rPr>
+  </w:style>
+  <w:style w:type="character" w:styleId="ListLabel156">
+    <w:name w:val="ListLabel 156"/>
+    <w:qFormat/>
+    <w:rPr>
+      <w:rFonts w:cs="Symbol"/>
+    </w:rPr>
+  </w:style>
+  <w:style w:type="character" w:styleId="ListLabel157">
+    <w:name w:val="ListLabel 157"/>
+    <w:qFormat/>
+    <w:rPr>
+      <w:rFonts w:cs="Courier New"/>
+    </w:rPr>
+  </w:style>
+  <w:style w:type="character" w:styleId="ListLabel158">
+    <w:name w:val="ListLabel 158"/>
+    <w:qFormat/>
+    <w:rPr>
+      <w:rFonts w:cs="Wingdings"/>
+    </w:rPr>
+  </w:style>
+  <w:style w:type="character" w:styleId="ListLabel159">
+    <w:name w:val="ListLabel 159"/>
+    <w:qFormat/>
+    <w:rPr>
+      <w:rFonts w:cs="Symbol"/>
+    </w:rPr>
+  </w:style>
+  <w:style w:type="character" w:styleId="ListLabel160">
+    <w:name w:val="ListLabel 160"/>
+    <w:qFormat/>
+    <w:rPr>
+      <w:rFonts w:cs="Courier New"/>
+    </w:rPr>
+  </w:style>
+  <w:style w:type="character" w:styleId="ListLabel161">
+    <w:name w:val="ListLabel 161"/>
     <w:qFormat/>
     <w:rPr>
       <w:rFonts w:cs="Wingdings"/>

</xml_diff>